<commit_message>
Add cellphone and laptop detection
</commit_message>
<xml_diff>
--- a/documentation/Дипломски рад.docx
+++ b/documentation/Дипломски рад.docx
@@ -12062,7 +12062,12 @@
       <w:pPr>
         <w:spacing w:after="160" w:line="259" w:lineRule="auto"/>
         <w:rPr>
-          <w:lang w:val="sr-Cyrl-RS"/>
+          <w:rFonts w:ascii="Georgia" w:hAnsi="Georgia"/>
+          <w:color w:val="292929"/>
+          <w:spacing w:val="-1"/>
+          <w:sz w:val="30"/>
+          <w:szCs w:val="30"/>
+          <w:shd w:val="clear" w:color="auto" w:fill="FFFFFF"/>
         </w:rPr>
       </w:pPr>
       <w:r>
@@ -12131,6 +12136,49 @@
           <w:lang w:val="sr-Cyrl-RS"/>
         </w:rPr>
       </w:pPr>
+      <w:r>
+        <w:rPr>
+          <w:lang w:val="sr-Cyrl-RS"/>
+        </w:rPr>
+        <w:t>The SSD algorithm works (at a very simplistic level) by dividing your image into boxes and classifying each of them, class-wise. Since your face most of the frame being close up to the camera, there are likely a large number of boxes that contain face-like regions. This would imply why you may see a detection adjacent to the real one.</w:t>
+      </w:r>
+    </w:p>
+    <w:p>
+      <w:pPr>
+        <w:spacing w:after="160" w:line="259" w:lineRule="auto"/>
+        <w:rPr>
+          <w:lang w:val="sr-Cyrl-RS"/>
+        </w:rPr>
+      </w:pPr>
+      <w:r>
+        <w:rPr>
+          <w:lang w:val="sr-Cyrl-RS"/>
+        </w:rPr>
+        <w:lastRenderedPageBreak/>
+        <w:t>“The model was trained in Caffe framework on some huge and available online dataset.” I asked him and it’s the WIDER face dataset. He blurred small &lt;30px faces.</w:t>
+      </w:r>
+    </w:p>
+    <w:p>
+      <w:pPr>
+        <w:spacing w:after="160" w:line="259" w:lineRule="auto"/>
+        <w:rPr>
+          <w:lang w:val="sr-Cyrl-RS"/>
+        </w:rPr>
+      </w:pPr>
+      <w:r>
+        <w:rPr>
+          <w:lang w:val="sr-Cyrl-RS"/>
+        </w:rPr>
+        <w:t>Does this algorithm do non-max suppression as well? Yes, the algorithm is internally doing NMS.</w:t>
+      </w:r>
+    </w:p>
+    <w:p>
+      <w:pPr>
+        <w:spacing w:after="160" w:line="259" w:lineRule="auto"/>
+        <w:rPr>
+          <w:lang w:val="sr-Cyrl-RS"/>
+        </w:rPr>
+      </w:pPr>
     </w:p>
     <w:p>
       <w:pPr>
@@ -12175,7 +12223,6 @@
           <w:szCs w:val="28"/>
           <w:lang w:val="sr-Cyrl-RS"/>
         </w:rPr>
-        <w:lastRenderedPageBreak/>
         <w:t>Детекција лица</w:t>
       </w:r>
     </w:p>
@@ -12303,19 +12350,7 @@
         <w:rPr>
           <w:lang w:val="sr-Cyrl-RS"/>
         </w:rPr>
-        <w:t>А</w:t>
-      </w:r>
-      <w:r>
-        <w:rPr>
-          <w:lang w:val="sr-Cyrl-RS"/>
-        </w:rPr>
-        <w:t>лгоритми засновани на непроменљивим особинама</w:t>
-      </w:r>
-      <w:r>
-        <w:rPr>
-          <w:lang w:val="sr-Cyrl-RS"/>
-        </w:rPr>
-        <w:t xml:space="preserve"> лоцирају лице издвајањем структурних карактеристика лица које не зависе од позе и осветљења, као што су нос, уста, очи и обрве.</w:t>
+        <w:t>Алгоритми засновани на непроменљивим особинама лоцирају лице издвајањем структурних карактеристика лица које не зависе од позе и осветљења, као што су нос, уста, очи и обрве.</w:t>
       </w:r>
       <w:r>
         <w:t xml:space="preserve"> </w:t>
@@ -12426,7 +12461,14 @@
         <w:rPr>
           <w:lang w:val="sr-Cyrl-RS"/>
         </w:rPr>
-        <w:t>зависе од скупа тренинг слика које се користе за налажење модела лица. Заснивају се на машинском учењу и статистичким методама како би се одредиле релевантне карактеристике лица. Ове методе су показале знатно боље пе</w:t>
+        <w:t xml:space="preserve">зависе од скупа тренинг слика које се користе за налажење модела лица. Заснивају се на машинском учењу и статистичким </w:t>
+      </w:r>
+      <w:r>
+        <w:rPr>
+          <w:lang w:val="sr-Cyrl-RS"/>
+        </w:rPr>
+        <w:lastRenderedPageBreak/>
+        <w:t>методама како би се одредиле релевантне карактеристике лица. Ове методе су показале знатно боље пе</w:t>
       </w:r>
       <w:r>
         <w:rPr>
@@ -12441,10 +12483,7 @@
         <w:t xml:space="preserve">. </w:t>
       </w:r>
       <w:r>
-        <w:t>[24</w:t>
-      </w:r>
-      <w:r>
-        <w:t>]</w:t>
+        <w:t>[24]</w:t>
       </w:r>
     </w:p>
     <w:p>
@@ -12586,7 +12625,6 @@
         <w:rPr>
           <w:lang w:eastAsia="sr-Latn-RS"/>
         </w:rPr>
-        <w:lastRenderedPageBreak/>
         <w:t>Haar cascades</w:t>
       </w:r>
     </w:p>
@@ -13047,6 +13085,7 @@
           <w:color w:val="292929"/>
           <w:lang w:val="sr-Cyrl-RS" w:eastAsia="sr-Latn-RS"/>
         </w:rPr>
+        <w:lastRenderedPageBreak/>
         <w:t xml:space="preserve">Овај детектор ради тако што фичере издвојене преко </w:t>
       </w:r>
       <w:r>
@@ -13210,7 +13249,6 @@
         <w:rPr>
           <w:lang w:eastAsia="sr-Latn-RS"/>
         </w:rPr>
-        <w:lastRenderedPageBreak/>
         <w:t>Dlib’s CNN (A Max-Margin (MMOD) CNN face detector [12]</w:t>
       </w:r>
       <w:r>
@@ -13577,6 +13615,7 @@
           <w:szCs w:val="28"/>
           <w:lang w:val="sr-Cyrl-RS"/>
         </w:rPr>
+        <w:lastRenderedPageBreak/>
         <w:t>Препознавање лица</w:t>
       </w:r>
     </w:p>
@@ -13703,13 +13742,7 @@
         <w:rPr>
           <w:lang w:val="sr-Cyrl-RS"/>
         </w:rPr>
-        <w:t xml:space="preserve"> </w:t>
-      </w:r>
-      <w:r>
-        <w:rPr>
-          <w:lang w:val="sr-Cyrl-RS"/>
-        </w:rPr>
-        <w:t>Постоје и 3</w:t>
+        <w:t xml:space="preserve"> Постоје и 3</w:t>
       </w:r>
       <w:r>
         <w:rPr>
@@ -13745,74 +13778,7 @@
         <w:rPr>
           <w:lang w:val="sr-Cyrl-RS"/>
         </w:rPr>
-        <w:t xml:space="preserve">. Алгоритми се </w:t>
-      </w:r>
-      <w:r>
-        <w:rPr>
-          <w:lang w:val="sr-Cyrl-RS"/>
-        </w:rPr>
-        <w:t xml:space="preserve">генерално </w:t>
-      </w:r>
-      <w:r>
-        <w:rPr>
-          <w:lang w:val="sr-Cyrl-RS"/>
-        </w:rPr>
-        <w:t xml:space="preserve">разликују по понашању при екстремним условима као </w:t>
-      </w:r>
-      <w:r>
-        <w:rPr>
-          <w:lang w:val="sr-Cyrl-RS"/>
-        </w:rPr>
-        <w:lastRenderedPageBreak/>
-        <w:t xml:space="preserve">што су лоше осветљење, </w:t>
-      </w:r>
-      <w:r>
-        <w:rPr>
-          <w:lang w:val="sr-Cyrl-RS"/>
-        </w:rPr>
-        <w:t>различити</w:t>
-      </w:r>
-      <w:r>
-        <w:rPr>
-          <w:lang w:val="sr-Cyrl-RS"/>
-        </w:rPr>
-        <w:t xml:space="preserve"> положај</w:t>
-      </w:r>
-      <w:r>
-        <w:rPr>
-          <w:lang w:val="sr-Cyrl-RS"/>
-        </w:rPr>
-        <w:t>и</w:t>
-      </w:r>
-      <w:r>
-        <w:rPr>
-          <w:lang w:val="sr-Cyrl-RS"/>
-        </w:rPr>
-        <w:t xml:space="preserve"> лица, експресија лица, лица мале резолуције, прекривеност лица (</w:t>
-      </w:r>
-      <w:r>
-        <w:rPr>
-          <w:lang w:val="sr-Cyrl-RS"/>
-        </w:rPr>
-        <w:t>наочаре за сунце, капа</w:t>
-      </w:r>
-      <w:r>
-        <w:rPr>
-          <w:lang w:val="sr-Cyrl-RS"/>
-        </w:rPr>
-        <w:t>, брада)</w:t>
-      </w:r>
-      <w:r>
-        <w:rPr>
-          <w:lang w:val="sr-Cyrl-RS"/>
-        </w:rPr>
-        <w:t xml:space="preserve"> </w:t>
-      </w:r>
-      <w:r>
-        <w:rPr>
-          <w:lang w:val="sr-Cyrl-RS"/>
-        </w:rPr>
-        <w:t>итд.</w:t>
+        <w:t>. Алгоритми се генерално разликују по понашању при екстремним условима као што су лоше осветљење, различити положаји лица, експресија лица, лица мале резолуције, прекривеност лица (наочаре за сунце, капа, брада) итд.</w:t>
       </w:r>
     </w:p>
     <w:p>
@@ -13828,13 +13794,112 @@
         <w:rPr>
           <w:lang w:val="sr-Cyrl-RS"/>
         </w:rPr>
-        <w:t>Прво су били развијени системи који користе геометрију лица за идентификацију (</w:t>
-      </w:r>
-      <w:r>
-        <w:rPr>
-          <w:lang w:val="sr-Cyrl-RS"/>
-        </w:rPr>
-        <w:t>позиција и величина очију, носа, образа и браде</w:t>
+        <w:t xml:space="preserve">Прво су били развијени системи који користе геометрију лица за идентификацију (позиција и величина очију, носа, образа и браде), затим системи који користе алгоритме машинског учења (издвајање фичера и тренирање класификатора), а у скорије време све више се користе алгоритми дубоког учења. </w:t>
+      </w:r>
+      <w:r>
+        <w:rPr>
+          <w:lang w:val="sr-Cyrl-RS"/>
+        </w:rPr>
+        <w:t xml:space="preserve">Један од најзначајнијих алгоритама за </w:t>
+      </w:r>
+      <w:r>
+        <w:rPr>
+          <w:lang w:val="sr-Cyrl-RS"/>
+        </w:rPr>
+        <w:t xml:space="preserve">развој </w:t>
+      </w:r>
+      <w:r>
+        <w:rPr>
+          <w:lang w:val="sr-Cyrl-RS"/>
+        </w:rPr>
+        <w:t>пр</w:t>
+      </w:r>
+      <w:r>
+        <w:rPr>
+          <w:lang w:val="sr-Cyrl-RS"/>
+        </w:rPr>
+        <w:t>епознавања</w:t>
+      </w:r>
+      <w:r>
+        <w:rPr>
+          <w:lang w:val="sr-Cyrl-RS"/>
+        </w:rPr>
+        <w:t xml:space="preserve"> лица је </w:t>
+      </w:r>
+      <w:r>
+        <w:t>Eigenfaces</w:t>
+      </w:r>
+      <w:r>
+        <w:rPr>
+          <w:lang w:val="sr-Cyrl-RS"/>
+        </w:rPr>
+        <w:t xml:space="preserve">, где је коришћена техника линеарне алгебре за редукцију димензија која се зове </w:t>
+      </w:r>
+      <w:r>
+        <w:rPr>
+          <w:lang w:val="sr-Cyrl-RS"/>
+        </w:rPr>
+        <w:t>Principal Component Analysis (PCA)</w:t>
+      </w:r>
+      <w:r>
+        <w:rPr>
+          <w:lang w:val="sr-Cyrl-RS"/>
+        </w:rPr>
+        <w:t xml:space="preserve">. </w:t>
+      </w:r>
+      <w:r>
+        <w:rPr>
+          <w:lang w:val="sr-Cyrl-RS"/>
+        </w:rPr>
+        <w:t xml:space="preserve">Затим је објављена </w:t>
+      </w:r>
+      <w:r>
+        <w:rPr>
+          <w:lang w:val="sr-Cyrl-RS"/>
+        </w:rPr>
+        <w:t xml:space="preserve">метода </w:t>
+      </w:r>
+      <w:r>
+        <w:rPr>
+          <w:lang w:val="sr-Cyrl-RS"/>
+        </w:rPr>
+        <w:t xml:space="preserve">Fisherfaces </w:t>
+      </w:r>
+      <w:r>
+        <w:rPr>
+          <w:lang w:val="sr-Cyrl-RS"/>
+        </w:rPr>
+        <w:t>која користи Linear Discriminant Analysis (</w:t>
+      </w:r>
+      <w:r>
+        <w:rPr>
+          <w:lang w:val="sr-Cyrl-RS"/>
+        </w:rPr>
+        <w:t>LDA</w:t>
+      </w:r>
+      <w:r>
+        <w:rPr>
+          <w:lang w:val="sr-Cyrl-RS"/>
+        </w:rPr>
+        <w:t xml:space="preserve">). Појавила се и метода базирана на фичерима </w:t>
+      </w:r>
+      <w:r>
+        <w:rPr>
+          <w:lang w:val="sr-Cyrl-RS"/>
+        </w:rPr>
+        <w:t>Local Binary Patterns</w:t>
+      </w:r>
+      <w:r>
+        <w:rPr>
+          <w:lang w:val="sr-Cyrl-RS"/>
+        </w:rPr>
+        <w:t xml:space="preserve"> (</w:t>
+      </w:r>
+      <w:r>
+        <w:rPr>
+          <w:lang w:val="sr-Latn-RS"/>
+        </w:rPr>
+        <w:t>LBP</w:t>
       </w:r>
       <w:r>
         <w:rPr>
@@ -13844,78 +13909,39 @@
       </w:r>
       <w:r>
         <w:rPr>
-          <w:lang w:val="sr-Cyrl-RS"/>
-        </w:rPr>
-        <w:t xml:space="preserve">, затим системи </w:t>
-      </w:r>
-      <w:r>
-        <w:rPr>
-          <w:lang w:val="sr-Cyrl-RS"/>
-        </w:rPr>
-        <w:t xml:space="preserve">који </w:t>
-      </w:r>
-      <w:r>
-        <w:rPr>
-          <w:lang w:val="sr-Cyrl-RS"/>
-        </w:rPr>
-        <w:t xml:space="preserve">користе алгоритме машинског учења (издвајање фичера и тренирање класификатора), а у скорије време све више се користе алгоритми дубоког учења. </w:t>
-      </w:r>
-      <w:r>
-        <w:rPr>
-          <w:lang w:val="sr-Cyrl-RS"/>
-        </w:rPr>
-        <w:t xml:space="preserve">Један од најзначајнијих алгоритама за </w:t>
-      </w:r>
-      <w:r>
-        <w:rPr>
-          <w:lang w:val="sr-Cyrl-RS"/>
-        </w:rPr>
-        <w:t xml:space="preserve">развој </w:t>
-      </w:r>
-      <w:r>
-        <w:rPr>
-          <w:lang w:val="sr-Cyrl-RS"/>
-        </w:rPr>
-        <w:t>пр</w:t>
-      </w:r>
-      <w:r>
-        <w:rPr>
-          <w:lang w:val="sr-Cyrl-RS"/>
-        </w:rPr>
-        <w:t>епознавања</w:t>
-      </w:r>
-      <w:r>
-        <w:rPr>
-          <w:lang w:val="sr-Cyrl-RS"/>
-        </w:rPr>
-        <w:t xml:space="preserve"> лица је </w:t>
-      </w:r>
-      <w:r>
-        <w:t>Eigenfaces</w:t>
-      </w:r>
-      <w:r>
-        <w:rPr>
-          <w:lang w:val="sr-Cyrl-RS"/>
-        </w:rPr>
-        <w:t xml:space="preserve">, где је </w:t>
-      </w:r>
-      <w:r>
-        <w:rPr>
-          <w:lang w:val="sr-Cyrl-RS"/>
-        </w:rPr>
-        <w:t>коришћена</w:t>
-      </w:r>
-      <w:r>
-        <w:rPr>
-          <w:lang w:val="sr-Cyrl-RS"/>
-        </w:rPr>
-        <w:t xml:space="preserve"> техника линеарне алгебре за редукцију димензија која се зове </w:t>
-      </w:r>
-      <w:r>
-        <w:rPr>
-          <w:lang w:val="sr-Cyrl-RS"/>
-        </w:rPr>
-        <w:t>Principal Component Analysis (PCA)</w:t>
+          <w:lang w:val="sr-Latn-RS"/>
+        </w:rPr>
+        <w:t xml:space="preserve"> </w:t>
+      </w:r>
+      <w:r>
+        <w:rPr>
+          <w:lang w:val="sr-Cyrl-RS"/>
+        </w:rPr>
+        <w:t>која се и данас корист</w:t>
+      </w:r>
+      <w:r>
+        <w:rPr>
+          <w:lang w:val="sr-Cyrl-RS"/>
+        </w:rPr>
+        <w:t>и у многим апликацијама. Када је</w:t>
+      </w:r>
+      <w:r>
+        <w:rPr>
+          <w:lang w:val="sr-Cyrl-RS"/>
+        </w:rPr>
+        <w:t xml:space="preserve"> у питању дубоко учење, </w:t>
+      </w:r>
+      <w:r>
+        <w:rPr>
+          <w:lang w:val="sr-Cyrl-RS"/>
+        </w:rPr>
+        <w:t xml:space="preserve">постоје специјалне архитектуре које се зову </w:t>
+      </w:r>
+      <w:r>
+        <w:rPr>
+          <w:lang w:val="sr-Cyrl-RS"/>
+        </w:rPr>
+        <w:t>siamese networks</w:t>
       </w:r>
       <w:r>
         <w:rPr>
@@ -13927,114 +13953,6 @@
         <w:rPr>
           <w:lang w:val="sr-Cyrl-RS"/>
         </w:rPr>
-        <w:t xml:space="preserve">Затим је објављена </w:t>
-      </w:r>
-      <w:r>
-        <w:rPr>
-          <w:lang w:val="sr-Cyrl-RS"/>
-        </w:rPr>
-        <w:t xml:space="preserve">метода </w:t>
-      </w:r>
-      <w:r>
-        <w:rPr>
-          <w:lang w:val="sr-Cyrl-RS"/>
-        </w:rPr>
-        <w:t>Fisherfaces</w:t>
-      </w:r>
-      <w:r>
-        <w:rPr>
-          <w:lang w:val="sr-Cyrl-RS"/>
-        </w:rPr>
-        <w:t xml:space="preserve"> </w:t>
-      </w:r>
-      <w:r>
-        <w:rPr>
-          <w:lang w:val="sr-Cyrl-RS"/>
-        </w:rPr>
-        <w:t>која користи Linear Discriminant Analysis (</w:t>
-      </w:r>
-      <w:r>
-        <w:rPr>
-          <w:lang w:val="sr-Cyrl-RS"/>
-        </w:rPr>
-        <w:t>LDA</w:t>
-      </w:r>
-      <w:r>
-        <w:rPr>
-          <w:lang w:val="sr-Cyrl-RS"/>
-        </w:rPr>
-        <w:t xml:space="preserve">). Појавила се и метода базирана на фичерима </w:t>
-      </w:r>
-      <w:r>
-        <w:rPr>
-          <w:lang w:val="sr-Cyrl-RS"/>
-        </w:rPr>
-        <w:t>Local Binary Patterns</w:t>
-      </w:r>
-      <w:r>
-        <w:rPr>
-          <w:lang w:val="sr-Cyrl-RS"/>
-        </w:rPr>
-        <w:t xml:space="preserve"> (</w:t>
-      </w:r>
-      <w:r>
-        <w:rPr>
-          <w:lang w:val="sr-Latn-RS"/>
-        </w:rPr>
-        <w:t>LBP</w:t>
-      </w:r>
-      <w:r>
-        <w:rPr>
-          <w:lang w:val="sr-Cyrl-RS"/>
-        </w:rPr>
-        <w:t>)</w:t>
-      </w:r>
-      <w:r>
-        <w:rPr>
-          <w:lang w:val="sr-Latn-RS"/>
-        </w:rPr>
-        <w:t xml:space="preserve"> </w:t>
-      </w:r>
-      <w:r>
-        <w:rPr>
-          <w:lang w:val="sr-Cyrl-RS"/>
-        </w:rPr>
-        <w:t>која се и данас корист</w:t>
-      </w:r>
-      <w:r>
-        <w:rPr>
-          <w:lang w:val="sr-Cyrl-RS"/>
-        </w:rPr>
-        <w:t>и у многим апликацијама. Када је</w:t>
-      </w:r>
-      <w:r>
-        <w:rPr>
-          <w:lang w:val="sr-Cyrl-RS"/>
-        </w:rPr>
-        <w:t xml:space="preserve"> у питању дубоко учење, </w:t>
-      </w:r>
-      <w:r>
-        <w:rPr>
-          <w:lang w:val="sr-Cyrl-RS"/>
-        </w:rPr>
-        <w:t xml:space="preserve">постоје специјалне архитектуре које се зову </w:t>
-      </w:r>
-      <w:r>
-        <w:rPr>
-          <w:lang w:val="sr-Cyrl-RS"/>
-        </w:rPr>
-        <w:t>siamese networks</w:t>
-      </w:r>
-      <w:r>
-        <w:rPr>
-          <w:lang w:val="sr-Cyrl-RS"/>
-        </w:rPr>
-        <w:t xml:space="preserve">. </w:t>
-      </w:r>
-      <w:r>
-        <w:rPr>
-          <w:lang w:val="sr-Cyrl-RS"/>
-        </w:rPr>
         <w:t xml:space="preserve">FaceNet </w:t>
       </w:r>
       <w:r>
@@ -14056,10 +13974,7 @@
         <w:t xml:space="preserve"> су једни од најпопуларнијих модела дубоког учења који се користе за препознавање лица. </w:t>
       </w:r>
       <w:r>
-        <w:t>[26</w:t>
-      </w:r>
-      <w:r>
-        <w:t>]</w:t>
+        <w:t>[26]</w:t>
       </w:r>
     </w:p>
     <w:p>
@@ -14271,13 +14186,7 @@
         <w:rPr>
           <w:lang w:val="sr-Cyrl-RS"/>
         </w:rPr>
-        <w:t xml:space="preserve"> (</w:t>
-      </w:r>
-      <w:r>
-        <w:rPr>
-          <w:lang w:val="sr-Cyrl-RS"/>
-        </w:rPr>
-        <w:t xml:space="preserve">principal </w:t>
+        <w:t xml:space="preserve"> (principal </w:t>
       </w:r>
       <w:r>
         <w:rPr>
@@ -14289,13 +14198,7 @@
         <w:rPr>
           <w:lang w:val="sr-Cyrl-RS"/>
         </w:rPr>
-        <w:t>анализа принципалних компоненти</w:t>
-      </w:r>
-      <w:r>
-        <w:rPr>
-          <w:lang w:val="sr-Cyrl-RS"/>
-        </w:rPr>
-        <w:t>)</w:t>
+        <w:t>анализа принципалних компоненти)</w:t>
       </w:r>
       <w:r>
         <w:rPr>
@@ -14456,19 +14359,7 @@
         <w:rPr>
           <w:lang w:val="sr-Cyrl-RS"/>
         </w:rPr>
-        <w:t xml:space="preserve">eigenvalue decomposition над </w:t>
-      </w:r>
-      <w:r>
-        <w:rPr>
-          <w:lang w:val="sr-Cyrl-RS"/>
-        </w:rPr>
-        <w:t>covariance matrix</w:t>
-      </w:r>
-      <w:r>
-        <w:rPr>
-          <w:lang w:val="sr-Cyrl-RS"/>
-        </w:rPr>
-        <w:t xml:space="preserve"> како би се добиле eigenvalues и eigenvectors</w:t>
+        <w:t>eigenvalue decomposition над covariance matrix како би се добиле eigenvalues и eigenvectors</w:t>
       </w:r>
     </w:p>
     <w:p>
@@ -14488,13 +14379,7 @@
         <w:rPr>
           <w:lang w:val="sr-Cyrl-RS"/>
         </w:rPr>
-        <w:t>E</w:t>
-      </w:r>
-      <w:r>
-        <w:rPr>
-          <w:lang w:val="sr-Cyrl-RS"/>
-        </w:rPr>
-        <w:t>igenvectors</w:t>
+        <w:t>Eigenvectors</w:t>
       </w:r>
       <w:r>
         <w:rPr>
@@ -14582,6 +14467,7 @@
         <w:rPr>
           <w:lang w:val="sr-Cyrl-RS"/>
         </w:rPr>
+        <w:lastRenderedPageBreak/>
         <w:drawing>
           <wp:anchor distT="0" distB="0" distL="114300" distR="114300" simplePos="0" relativeHeight="251706368" behindDoc="0" locked="0" layoutInCell="1" allowOverlap="1" wp14:anchorId="29F93EC3" wp14:editId="59E9832C">
             <wp:simplePos x="0" y="0"/>
@@ -14706,7 +14592,6 @@
         <w:rPr>
           <w:noProof/>
         </w:rPr>
-        <w:lastRenderedPageBreak/>
         <mc:AlternateContent>
           <mc:Choice Requires="wps">
             <w:drawing>
@@ -15015,13 +14900,7 @@
         <w:rPr>
           <w:lang w:val="sr-Cyrl-RS"/>
         </w:rPr>
-        <w:t xml:space="preserve">. </w:t>
-      </w:r>
-      <w:r>
-        <w:rPr>
-          <w:lang w:val="sr-Cyrl-RS"/>
-        </w:rPr>
-        <w:t>На слици лево представљено је просечно лице лица из скупа лица, а на слици десно приказано је првих 16 eigenface репрезентација које представљају визуелизацију димензија у којима лица из скупа највише варирају. Светлији региони одговарају већим варијацијама, а тамнији мањим</w:t>
+        <w:t>. На слици лево представљено је просечно лице лица из скупа лица, а на слици десно приказано је првих 16 eigenface репрезентација које представљају визуелизацију димензија у којима лица из скупа највише варирају. Светлији региони одговарају већим варијацијама, а тамнији мањим</w:t>
       </w:r>
       <w:r>
         <w:rPr>
@@ -15180,10 +15059,7 @@
         <w:t xml:space="preserve"> </w:t>
       </w:r>
       <w:r>
-        <w:t>[27</w:t>
-      </w:r>
-      <w:r>
-        <w:t>]</w:t>
+        <w:t>[27]</w:t>
       </w:r>
     </w:p>
     <w:p>
@@ -15234,7 +15110,11 @@
         <w:t xml:space="preserve"> </w:t>
       </w:r>
       <w:r>
-        <w:t>Fisherfaces je uz Eigenfaces jedan od najpopularnijih algoritama prepoznavanja lica. Ovaj algoritam uvjetuje poznavanje Eigenfaces algoritma iz razloga što se nadovezuju jedan na drugi. Dok se Eigenfaces algoritam koristi analizom glavnih komponenti pri prepoznavanju lica, Fisherface algoritam koristi Fisherfaces linearnu diskriminantnu analizu. Fisherfaces analiza temelji se na svođenju d-dimenzionalnog vektora značajki na jednu dimenziju, što je potrebno kako bi se izvršila klasifikacija</w:t>
+        <w:t xml:space="preserve">Fisherfaces je uz Eigenfaces jedan od </w:t>
+      </w:r>
+      <w:r>
+        <w:lastRenderedPageBreak/>
+        <w:t>najpopularnijih algoritama prepoznavanja lica. Ovaj algoritam uvjetuje poznavanje Eigenfaces algoritma iz razloga što se nadovezuju jedan na drugi. Dok se Eigenfaces algoritam koristi analizom glavnih komponenti pri prepoznavanju lica, Fisherface algoritam koristi Fisherfaces linearnu diskriminantnu analizu. Fisherfaces analiza temelji se na svođenju d-dimenzionalnog vektora značajki na jednu dimenziju, što je potrebno kako bi se izvršila klasifikacija</w:t>
       </w:r>
       <w:r>
         <w:rPr>
@@ -15287,14 +15167,7 @@
         <w:rPr>
           <w:lang w:val="sr-Cyrl-RS"/>
         </w:rPr>
-        <w:t xml:space="preserve">The first step in constructing the LBP texture descriptor is to convert the image to grayscale. For each pixel in the grayscale image, we select a neighborhood of size </w:t>
-      </w:r>
-      <w:r>
-        <w:rPr>
-          <w:lang w:val="sr-Cyrl-RS"/>
-        </w:rPr>
-        <w:lastRenderedPageBreak/>
-        <w:t>r surrounding the center pixel. A LBP value is then calculated for this center pixel and stored in the output 2D array with the same width and height as the input image.</w:t>
+        <w:t>The first step in constructing the LBP texture descriptor is to convert the image to grayscale. For each pixel in the grayscale image, we select a neighborhood of size r surrounding the center pixel. A LBP value is then calculated for this center pixel and stored in the output 2D array with the same width and height as the input image.</w:t>
       </w:r>
       <w:r>
         <w:rPr>
@@ -15372,10 +15245,7 @@
         <w:t xml:space="preserve"> </w:t>
       </w:r>
       <w:r>
-        <w:t>[28</w:t>
-      </w:r>
-      <w:r>
-        <w:t>]</w:t>
+        <w:t>[28]</w:t>
       </w:r>
     </w:p>
     <w:p>
@@ -15525,6 +15395,7 @@
         <w:rPr>
           <w:lang w:val="sr-Cyrl-RS"/>
         </w:rPr>
+        <w:lastRenderedPageBreak/>
         <w:t>Дубоко учење</w:t>
       </w:r>
     </w:p>
@@ -15651,14 +15522,7 @@
         <w:rPr>
           <w:bCs/>
         </w:rPr>
-        <w:t xml:space="preserve">we are </w:t>
-      </w:r>
-      <w:r>
-        <w:rPr>
-          <w:bCs/>
-        </w:rPr>
-        <w:lastRenderedPageBreak/>
-        <w:t>instead outputting a real-valued feature vector.</w:t>
+        <w:t>we are instead outputting a real-valued feature vector.</w:t>
       </w:r>
       <w:r>
         <w:rPr>
@@ -15900,7 +15764,14 @@
         <w:rPr>
           <w:lang w:val="sr-Cyrl-RS"/>
         </w:rPr>
-        <w:t xml:space="preserve"> Поравнање лица се ради како би се побољшали алгоритми који ће се након ње примењивати над лицем. У нашем случају то су препознавање лица, праћење погледа и детекција говора. Ова техника се може упоредити са нормализацијом података која се иначе примењује над подацима пре тренирања модела машинског учења. Желимо да лице буде центрирано на слици, заротирано тако да очи буду на истој хоризонталној линији и да буде скалирано тако да величина свих лица буде приближно идентична. У ту сврху коришћена је афина трансформација. Афине трансформације се користе за ротацију, скалирање, трасналцију итд. и можемо све три трансформације објединити у један позив</w:t>
+        <w:t xml:space="preserve"> Поравнање лица се ради како би се побољшали алгоритми који ће се након ње примењивати над лицем. У нашем случају то су препознавање лица, праћење погледа и детекција говора. Ова техника се може упоредити са нормализацијом података која се иначе примењује над подацима пре тренирања модела машинског учења. Желимо да лице буде центрирано на слици, заротирано тако да очи буду на истој хоризонталној линији и да буде скалирано </w:t>
+      </w:r>
+      <w:r>
+        <w:rPr>
+          <w:lang w:val="sr-Cyrl-RS"/>
+        </w:rPr>
+        <w:lastRenderedPageBreak/>
+        <w:t>тако да величина свих лица буде приближно идентична. У ту сврху коришћена је афина трансформација. Афине трансформације се користе за ротацију, скалирање, трасналцију итд. и можемо све три трансформације објединити у један позив</w:t>
       </w:r>
       <w:r>
         <w:t xml:space="preserve"> cv2.warpAffine </w:t>
@@ -15966,14 +15837,7 @@
         <w:rPr>
           <w:lang w:val="sr-Cyrl-RS"/>
         </w:rPr>
-        <w:t xml:space="preserve">позиција десног ока (од 1 се одузме </w:t>
-      </w:r>
-      <w:r>
-        <w:rPr>
-          <w:lang w:val="sr-Cyrl-RS"/>
-        </w:rPr>
-        <w:lastRenderedPageBreak/>
-        <w:t xml:space="preserve">жељена </w:t>
+        <w:t xml:space="preserve">позиција десног ока (од 1 се одузме жељена </w:t>
       </w:r>
       <w:r>
         <w:rPr>
@@ -15998,6 +15862,20 @@
           <w:lang w:val="sr-Cyrl-RS"/>
         </w:rPr>
         <w:t xml:space="preserve"> Слика са поравнатим лицем се враћа позивајућем програму и даља обрада се врши над овом сликом.</w:t>
+      </w:r>
+    </w:p>
+    <w:p>
+      <w:pPr>
+        <w:jc w:val="both"/>
+        <w:rPr>
+          <w:lang w:val="sr-Cyrl-RS"/>
+        </w:rPr>
+      </w:pPr>
+      <w:r>
+        <w:rPr>
+          <w:lang w:val="sr-Cyrl-RS"/>
+        </w:rPr>
+        <w:t># An affine transformation is transformation which preserves lines and parallelism.</w:t>
       </w:r>
     </w:p>
     <w:p>
@@ -16233,7 +16111,14 @@
         <w:rPr>
           <w:lang w:val="sr-Cyrl-RS"/>
         </w:rPr>
-        <w:t xml:space="preserve"> ротационе матрице или смером ротације и углом. Оно што ће нам бити потребно за одређивање позе главе је:</w:t>
+        <w:t xml:space="preserve"> ротационе матрице </w:t>
+      </w:r>
+      <w:r>
+        <w:rPr>
+          <w:lang w:val="sr-Cyrl-RS"/>
+        </w:rPr>
+        <w:lastRenderedPageBreak/>
+        <w:t>или смером ротације и углом. Оно што ће нам бити потребно за одређивање позе главе је:</w:t>
       </w:r>
     </w:p>
     <w:p>
@@ -16373,14 +16258,7 @@
         <w:rPr>
           <w:lang w:val="sr-Cyrl-RS"/>
         </w:rPr>
-        <w:t xml:space="preserve">(150.0, </w:t>
-      </w:r>
-      <w:r>
-        <w:rPr>
-          <w:lang w:val="sr-Cyrl-RS"/>
-        </w:rPr>
-        <w:lastRenderedPageBreak/>
-        <w:t>-150.0, -125.0)</w:t>
+        <w:t>(150.0, -150.0, -125.0)</w:t>
       </w:r>
       <w:r>
         <w:rPr>
@@ -16870,6 +16748,7 @@
           <w:sz w:val="27"/>
           <w:szCs w:val="27"/>
         </w:rPr>
+        <w:lastRenderedPageBreak/>
         <w:drawing>
           <wp:anchor distT="0" distB="0" distL="114300" distR="114300" simplePos="0" relativeHeight="251717632" behindDoc="0" locked="0" layoutInCell="1" allowOverlap="1" wp14:anchorId="62FB5D93" wp14:editId="6041C06B">
             <wp:simplePos x="0" y="0"/>
@@ -17138,15 +17017,7 @@
           <w:color w:val="3C3C3C"/>
           <w:lang w:val="sr-Cyrl-RS"/>
         </w:rPr>
-        <w:t xml:space="preserve"> </w:t>
-      </w:r>
-      <w:r>
-        <w:rPr>
-          <w:color w:val="3C3C3C"/>
-          <w:lang w:val="sr-Cyrl-RS"/>
-        </w:rPr>
-        <w:lastRenderedPageBreak/>
-        <w:t xml:space="preserve">али не знамо </w:t>
+        <w:t xml:space="preserve"> али не знамо </w:t>
       </w:r>
       <w:r>
         <w:rPr>
@@ -18390,7 +18261,6 @@
         <w:rPr>
           <w:lang w:val="sr-Cyrl-RS"/>
         </w:rPr>
-        <w:lastRenderedPageBreak/>
         <w:t>3D face shape, similar to what is used on Apple’s iPhone face recognition system, enabling the face recognition system to distinguish between real faces and printouts/photos/images of another person.</w:t>
       </w:r>
     </w:p>
@@ -18510,6 +18380,14 @@
     </w:p>
     <w:p>
       <w:pPr>
+        <w:spacing w:after="160" w:line="259" w:lineRule="auto"/>
+        <w:rPr>
+          <w:lang w:val="sr-Cyrl-RS"/>
+        </w:rPr>
+      </w:pPr>
+    </w:p>
+    <w:p>
+      <w:pPr>
         <w:pStyle w:val="Heading1"/>
         <w:rPr>
           <w:rFonts w:ascii="Times New Roman" w:hAnsi="Times New Roman" w:cs="Times New Roman"/>
@@ -18527,6 +18405,7 @@
           <w:color w:val="auto"/>
           <w:lang w:val="sr-Cyrl-RS"/>
         </w:rPr>
+        <w:lastRenderedPageBreak/>
         <w:t>Опис практичног дела</w:t>
       </w:r>
       <w:bookmarkEnd w:id="57"/>
@@ -18563,16 +18442,19 @@
         <w:rPr>
           <w:lang w:val="sr-Cyrl-RS"/>
         </w:rPr>
-        <w:t xml:space="preserve"> (</w:t>
-      </w:r>
-      <w:r>
-        <w:t>Prvenstveno zbog jednostavne i čiste sintakse a potom i zbog bogate kolekcije podržanih biblioteka.</w:t>
-      </w:r>
-      <w:r>
-        <w:rPr>
-          <w:lang w:val="sr-Cyrl-RS"/>
-        </w:rPr>
-        <w:t xml:space="preserve">), а пројекат је имплементиран у развојном окружењу </w:t>
+        <w:t xml:space="preserve"> </w:t>
+      </w:r>
+      <w:r>
+        <w:rPr>
+          <w:lang w:val="sr-Cyrl-RS"/>
+        </w:rPr>
+        <w:t>који је најпогоднији за писање апликација рачунарског вида, а п</w:t>
+      </w:r>
+      <w:r>
+        <w:rPr>
+          <w:lang w:val="sr-Cyrl-RS"/>
+        </w:rPr>
+        <w:t xml:space="preserve">ројекат је имплементиран у развојном окружењу </w:t>
       </w:r>
       <w:r>
         <w:rPr>
@@ -18584,7 +18466,31 @@
         <w:rPr>
           <w:lang w:val="sr-Cyrl-RS"/>
         </w:rPr>
-        <w:t xml:space="preserve"> Систем не представља комплетну платформу за полагање тестова, већ симулира полагање и надгледање теста укључивањем тајмера и прихватањем фрејмова са камере корисника. У реалној апликацији би се у бази података чували подаци о ученицима и њихове слике (и остали подаци неопходни да функционисање апликације) и пре покретања теста би се захтевало да ученик буде пријављен на систем. У овом пројекту коришћене су </w:t>
+        <w:t xml:space="preserve"> Систем не представља комплетну платформу за полагање тестова, већ </w:t>
+      </w:r>
+      <w:r>
+        <w:rPr>
+          <w:lang w:val="sr-Cyrl-RS"/>
+        </w:rPr>
+        <w:t xml:space="preserve">само </w:t>
+      </w:r>
+      <w:r>
+        <w:rPr>
+          <w:lang w:val="sr-Cyrl-RS"/>
+        </w:rPr>
+        <w:t>симулира полагање и надгледање теста укључивањем тајмера и прихватањем фрејмова са камере корисника</w:t>
+      </w:r>
+      <w:r>
+        <w:rPr>
+          <w:lang w:val="sr-Cyrl-RS"/>
+        </w:rPr>
+        <w:t xml:space="preserve">. У реалној апликацији би била неопходна комуникација са базом података због препознавања ученика, а како се не би сви подаци чували у локалном фајл систему, у </w:t>
+      </w:r>
+      <w:r>
+        <w:rPr>
+          <w:lang w:val="sr-Cyrl-RS"/>
+        </w:rPr>
+        <w:t xml:space="preserve">овом пројекту коришћене су </w:t>
       </w:r>
       <w:r>
         <w:rPr>
@@ -18603,43 +18509,181 @@
         <w:rPr>
           <w:lang w:val="sr-Cyrl-RS"/>
         </w:rPr>
-        <w:t xml:space="preserve"> услуге за складиштење основних података о ученицима (</w:t>
+        <w:t xml:space="preserve"> услуге за складиштење</w:t>
+      </w:r>
+      <w:r>
+        <w:rPr>
+          <w:lang w:val="sr-Cyrl-RS"/>
+        </w:rPr>
+        <w:t xml:space="preserve"> основних података о ученицима </w:t>
       </w:r>
       <w:r>
         <w:rPr>
           <w:lang w:val="sr-Latn-RS"/>
         </w:rPr>
-        <w:t>Firestore Database</w:t>
-      </w:r>
-      <w:r>
-        <w:rPr>
-          <w:lang w:val="sr-Cyrl-RS"/>
-        </w:rPr>
-        <w:t>)</w:t>
+        <w:t>и</w:t>
       </w:r>
       <w:r>
         <w:rPr>
           <w:lang w:val="sr-Latn-RS"/>
         </w:rPr>
-        <w:t xml:space="preserve"> i </w:t>
-      </w:r>
-      <w:r>
-        <w:rPr>
-          <w:lang w:val="sr-Cyrl-RS"/>
-        </w:rPr>
-        <w:t>њихових слика (</w:t>
+        <w:t xml:space="preserve"> </w:t>
+      </w:r>
+      <w:r>
+        <w:rPr>
+          <w:lang w:val="sr-Cyrl-RS"/>
+        </w:rPr>
+        <w:t xml:space="preserve">њихових </w:t>
+      </w:r>
+      <w:r>
+        <w:rPr>
+          <w:lang w:val="sr-Cyrl-RS"/>
+        </w:rPr>
+        <w:t>слика</w:t>
+      </w:r>
+      <w:r>
+        <w:rPr>
+          <w:lang w:val="sr-Cyrl-RS"/>
+        </w:rPr>
+        <w:t xml:space="preserve">. </w:t>
+      </w:r>
+      <w:r>
+        <w:rPr>
+          <w:lang w:val="sr-Cyrl-RS"/>
+        </w:rPr>
+        <w:t xml:space="preserve">За конекцију са </w:t>
       </w:r>
       <w:r>
         <w:rPr>
           <w:lang w:val="sr-Latn-RS"/>
         </w:rPr>
-        <w:t>Storage</w:t>
-      </w:r>
-      <w:r>
-        <w:rPr>
-          <w:lang w:val="sr-Cyrl-RS"/>
-        </w:rPr>
-        <w:t xml:space="preserve">). Кориснички интерфејс апликације је једноставан: омогућава додавање ученика у систем и позивање функције која покреће тест за одговарајућег ученика. Приликом стартовања функције која симулира покретање теста учитава се слика ученика на основу његовог идентификационог броја (за студенте би то био број индекса) и она се користи за касније упоређивање са сликом са камере. За обраду слика, односно фрејмова са камере, коришћене су библиотеке </w:t>
+        <w:t>Firebase</w:t>
+      </w:r>
+      <w:r>
+        <w:rPr>
+          <w:lang w:val="sr-Cyrl-RS"/>
+        </w:rPr>
+        <w:t xml:space="preserve">-ом из </w:t>
+      </w:r>
+      <w:r>
+        <w:rPr>
+          <w:lang w:val="sr-Latn-RS"/>
+        </w:rPr>
+        <w:t>Python</w:t>
+      </w:r>
+      <w:r>
+        <w:rPr>
+          <w:lang w:val="sr-Cyrl-RS"/>
+        </w:rPr>
+        <w:t xml:space="preserve">-а коришћена је библиотека </w:t>
+      </w:r>
+      <w:r>
+        <w:rPr>
+          <w:lang w:val="sr-Latn-RS"/>
+        </w:rPr>
+        <w:t>firebase_admin</w:t>
+      </w:r>
+      <w:r>
+        <w:rPr>
+          <w:lang w:val="sr-Cyrl-RS"/>
+        </w:rPr>
+        <w:t xml:space="preserve">. </w:t>
+      </w:r>
+      <w:r>
+        <w:rPr>
+          <w:lang w:val="sr-Cyrl-RS"/>
+        </w:rPr>
+        <w:t xml:space="preserve">Кориснички интерфејс апликације је једноставан: омогућава додавање ученика у систем и позивање функције која покреће тест за одговарајућег ученика. Приликом стартовања функције која симулира покретање теста учитава се слика ученика на основу његовог идентификационог броја (за студенте би то био број индекса) и она се користи за касније упоређивање са сликом са камере. Након </w:t>
+      </w:r>
+      <w:r>
+        <w:rPr>
+          <w:lang w:val="sr-Cyrl-RS"/>
+        </w:rPr>
+        <w:t>покретања</w:t>
+      </w:r>
+      <w:r>
+        <w:rPr>
+          <w:lang w:val="sr-Cyrl-RS"/>
+        </w:rPr>
+        <w:t xml:space="preserve"> камере ученика, систем контролише да ли се у кадру налази тачно једна особа, да ли је детектовано једно лице, </w:t>
+      </w:r>
+      <w:r>
+        <w:rPr>
+          <w:lang w:val="sr-Cyrl-RS"/>
+        </w:rPr>
+        <w:t xml:space="preserve">да ли је лице реално (да ли је камери подметнута слика). </w:t>
+      </w:r>
+      <w:r>
+        <w:rPr>
+          <w:lang w:val="sr-Cyrl-RS"/>
+        </w:rPr>
+        <w:t>да ли се детектовано лице поклапа са сликом ученика који је</w:t>
+      </w:r>
+      <w:r>
+        <w:rPr>
+          <w:lang w:val="sr-Cyrl-RS"/>
+        </w:rPr>
+        <w:t xml:space="preserve"> покренуо тест</w:t>
+      </w:r>
+      <w:r>
+        <w:rPr>
+          <w:lang w:val="sr-Cyrl-RS"/>
+        </w:rPr>
+        <w:t xml:space="preserve">, да ли су ученикова глава и поглед усмерени ка </w:t>
+      </w:r>
+      <w:r>
+        <w:rPr>
+          <w:lang w:val="sr-Cyrl-RS"/>
+        </w:rPr>
+        <w:t xml:space="preserve">екрану и да ли прича. </w:t>
+      </w:r>
+      <w:r>
+        <w:rPr>
+          <w:lang w:val="sr-Cyrl-RS"/>
+        </w:rPr>
+        <w:t xml:space="preserve">Сваки од детектора се посматра као одвојени модул, а из главног фајла који је улазна тачка апликације и који садржи функцију за симулацију теста, позивају се функције за детекцију и валидацију које су имплементиране у сваком од детектора. Оваква организација кода омогућава измене у обради фрејмова које су локализоване у оквиру сваког детектора и једноставну замену </w:t>
+      </w:r>
+      <w:r>
+        <w:rPr>
+          <w:lang w:val="sr-Cyrl-RS"/>
+        </w:rPr>
+        <w:t>алгоритма</w:t>
+      </w:r>
+      <w:r>
+        <w:rPr>
+          <w:lang w:val="sr-Cyrl-RS"/>
+        </w:rPr>
+        <w:t xml:space="preserve"> за било који тип детекције. Обрада фрејмова се прекида када прође онолико времена на колико је подешено трајање теста и тада се у видео </w:t>
+      </w:r>
+      <w:r>
+        <w:rPr>
+          <w:lang w:val="sr-Cyrl-RS"/>
+        </w:rPr>
+        <w:t>фајл бележи извештај који се касније може прегледати ради потврђивања детектованих нерегуларности. Г</w:t>
+      </w:r>
+      <w:r>
+        <w:rPr>
+          <w:lang w:val="sr-Cyrl-RS"/>
+        </w:rPr>
+        <w:t>енеришу се два фајла: један који садржи компл</w:t>
+      </w:r>
+      <w:r>
+        <w:rPr>
+          <w:lang w:val="sr-Cyrl-RS"/>
+        </w:rPr>
+        <w:t>етан снимак полагања (са означеним нерегуларним ситуацијама)</w:t>
+      </w:r>
+      <w:r>
+        <w:rPr>
+          <w:lang w:val="sr-Cyrl-RS"/>
+        </w:rPr>
+        <w:t xml:space="preserve">, и други, који садржи само временске интервале полагања где је било нерегуларности. </w:t>
+      </w:r>
+      <w:r>
+        <w:rPr>
+          <w:lang w:val="sr-Cyrl-RS"/>
+        </w:rPr>
+        <w:t xml:space="preserve">За обраду слика коришћене су библиотеке </w:t>
       </w:r>
       <w:r>
         <w:t>OpenCV</w:t>
@@ -18657,81 +18701,12 @@
         <w:rPr>
           <w:lang w:val="sr-Cyrl-RS"/>
         </w:rPr>
-        <w:t xml:space="preserve">. </w:t>
-      </w:r>
-      <w:r>
-        <w:rPr>
-          <w:lang w:val="sr-Cyrl-RS"/>
-        </w:rPr>
-        <w:t xml:space="preserve">OpenCV </w:t>
-      </w:r>
-      <w:r>
-        <w:rPr>
-          <w:lang w:val="sr-Cyrl-RS"/>
-        </w:rPr>
-        <w:t>библиотека може се инсталирати командом</w:t>
-      </w:r>
-      <w:r>
-        <w:rPr>
-          <w:lang w:val="sr-Cyrl-RS"/>
-        </w:rPr>
-        <w:t>:</w:t>
-      </w:r>
-      <w:r>
-        <w:rPr>
-          <w:lang w:val="sr-Cyrl-RS"/>
-        </w:rPr>
-        <w:t xml:space="preserve"> </w:t>
-      </w:r>
-      <w:r>
-        <w:rPr>
-          <w:lang w:val="sr-Cyrl-RS"/>
-        </w:rPr>
-        <w:t>pip install opencv-python</w:t>
-      </w:r>
-      <w:r>
-        <w:rPr>
-          <w:lang w:val="sr-Cyrl-RS"/>
-        </w:rPr>
-        <w:t xml:space="preserve">, а </w:t>
-      </w:r>
-      <w:r>
-        <w:t>Dlib</w:t>
+        <w:t xml:space="preserve">. Ове библиотеке су отвореног кода (енг. </w:t>
       </w:r>
       <w:r>
         <w:rPr>
           <w:lang w:val="sr-Latn-RS"/>
         </w:rPr>
-        <w:t>:</w:t>
-      </w:r>
-      <w:r>
-        <w:rPr>
-          <w:lang w:val="sr-Cyrl-RS"/>
-        </w:rPr>
-        <w:t xml:space="preserve"> </w:t>
-      </w:r>
-      <w:r>
-        <w:rPr>
-          <w:lang w:val="sr-Cyrl-RS"/>
-        </w:rPr>
-        <w:t>pip install dlib</w:t>
-      </w:r>
-      <w:r>
-        <w:rPr>
-          <w:lang w:val="sr-Latn-RS"/>
-        </w:rPr>
-        <w:t xml:space="preserve">. </w:t>
-      </w:r>
-      <w:r>
-        <w:rPr>
-          <w:lang w:val="sr-Cyrl-RS"/>
-        </w:rPr>
-        <w:t xml:space="preserve">Ове библиотеке су отвореног кода (енг. </w:t>
-      </w:r>
-      <w:r>
-        <w:rPr>
-          <w:lang w:val="sr-Latn-RS"/>
-        </w:rPr>
         <w:t>open source)</w:t>
       </w:r>
       <w:r>
@@ -18750,26 +18725,7 @@
         <w:rPr>
           <w:lang w:val="sr-Cyrl-RS"/>
         </w:rPr>
-        <w:t xml:space="preserve"> (</w:t>
-      </w:r>
-      <w:r>
-        <w:rPr>
-          <w:lang w:val="sr-Cyrl-RS"/>
-        </w:rPr>
-        <w:t>Open Source Computer Vision Library</w:t>
-      </w:r>
-      <w:r>
-        <w:rPr>
-          <w:lang w:val="sr-Cyrl-RS"/>
-        </w:rPr>
-        <w:t xml:space="preserve">) се првенствено бави рачунарским </w:t>
-      </w:r>
-      <w:r>
-        <w:rPr>
-          <w:lang w:val="sr-Cyrl-RS"/>
-        </w:rPr>
-        <w:lastRenderedPageBreak/>
-        <w:t>видом.</w:t>
+        <w:t xml:space="preserve"> се првенствено бави рачунарским видом.</w:t>
       </w:r>
       <w:r>
         <w:rPr>
@@ -18806,15 +18762,10 @@
       </w:pPr>
       <w:r>
         <w:rPr>
-          <w:lang w:val="sr-Cyrl-RS"/>
-        </w:rPr>
-        <w:t>Након отварања камере ученика, систем контролише да ли се у кадру налази тачно једна особа, да ли је детектовано једно лице, да ли се детектовано лице поклапа са сликом ученика који је улогован, да ли су ученикова глава и поглед усмерени ка екрану, да ли разговара са неким и да ли је његово лице реално, односно проверева се да ли је камери подметнута слика. Сваки од детектора се посматра као одвојени модул, а из главног фајла који је улазна тачка апликације и који садржи функцију за симулацију теста, позивају се функције за детекцију и валидацију које су имплементиране у сваком од детектора. Оваква организација кода омогућава измене у обради фрејмова које су локализоване у оквиру сваког детектора и једноставну замену модела за било који тип детекције. Обрада фрејмова се прекида када прође онолико времена на колико је подешено трајање теста и тада се у видео фајл бележи извештај. Заправо, генеришу се два фајла: један који садржи комплетан снимак полагања, при чему су означене нерегуларне ситуације, и други, који садржи само временске интервале полагања где је било нерегуларности. Видео фајл са нерегуларним ситуацијама се може прегледати како би се потврдиле нерегуларности које је систем генерисао, а може се погледати и комплетан снимак. На слици је приказан архитектурни дијаграм система који представља опис компоненти система и њихове међусобне интеракције.</w:t>
-      </w:r>
-      <w:r>
-        <w:rPr>
-          <w:lang w:val="sr-Cyrl-RS"/>
-        </w:rPr>
-        <w:t xml:space="preserve"> </w:t>
+          <w:color w:val="FF0000"/>
+          <w:lang w:val="sr-Cyrl-RS"/>
+        </w:rPr>
+        <w:t>На слици је приказан архитектурни дијаграм система који представља опис компоненти система и њихову међусобну интеракцију.</w:t>
       </w:r>
     </w:p>
     <w:p>
@@ -18867,7 +18818,67 @@
         <w:rPr>
           <w:lang w:val="sr-Cyrl-RS"/>
         </w:rPr>
-        <w:t xml:space="preserve">За потребе реализације овог прототипа система било је потребно чувати само податке о ученицима. Подаци који су чувани су: идентификациони број (број индекса за студенте), име, презиме и е-маил адреса ученика. Слике ученика чувају се у </w:t>
+        <w:t xml:space="preserve">За потребе реализације овог система било је потребно чувати само </w:t>
+      </w:r>
+      <w:r>
+        <w:rPr>
+          <w:lang w:val="sr-Cyrl-RS"/>
+        </w:rPr>
+        <w:t xml:space="preserve">основне </w:t>
+      </w:r>
+      <w:r>
+        <w:rPr>
+          <w:lang w:val="sr-Cyrl-RS"/>
+        </w:rPr>
+        <w:t>податке о учени</w:t>
+      </w:r>
+      <w:r>
+        <w:rPr>
+          <w:lang w:val="sr-Cyrl-RS"/>
+        </w:rPr>
+        <w:t>цима (</w:t>
+      </w:r>
+      <w:r>
+        <w:rPr>
+          <w:lang w:val="sr-Cyrl-RS"/>
+        </w:rPr>
+        <w:t>идентификациони</w:t>
+      </w:r>
+      <w:r>
+        <w:rPr>
+          <w:lang w:val="sr-Cyrl-RS"/>
+        </w:rPr>
+        <w:t xml:space="preserve"> број</w:t>
+      </w:r>
+      <w:r>
+        <w:rPr>
+          <w:lang w:val="sr-Cyrl-RS"/>
+        </w:rPr>
+        <w:t>, име, презиме и е-маил адреса</w:t>
+      </w:r>
+      <w:r>
+        <w:rPr>
+          <w:lang w:val="sr-Cyrl-RS"/>
+        </w:rPr>
+        <w:t>)</w:t>
+      </w:r>
+      <w:r>
+        <w:rPr>
+          <w:lang w:val="sr-Cyrl-RS"/>
+        </w:rPr>
+        <w:t xml:space="preserve">. </w:t>
+      </w:r>
+      <w:r>
+        <w:rPr>
+          <w:lang w:val="sr-Cyrl-RS"/>
+        </w:rPr>
+        <w:t>Њихове с</w:t>
+      </w:r>
+      <w:r>
+        <w:rPr>
+          <w:lang w:val="sr-Cyrl-RS"/>
+        </w:rPr>
+        <w:t xml:space="preserve">лике чувају се у </w:t>
       </w:r>
       <w:r>
         <w:rPr>
@@ -18891,85 +18902,76 @@
         <w:rPr>
           <w:lang w:val="sr-Cyrl-RS"/>
         </w:rPr>
-        <w:t xml:space="preserve">, а линкови до слика заједно са осталим подацима о ученику. Претпоставка је да сваки ученик који је убачен у систем има слику попут слика које се користе за личне документе (особа се види отприлике до рамена, лице јој се јасно види, гледа у камеру и не смеје се). За конекцију са </w:t>
+        <w:t>, а линкови до слика заједно са осталим подацима о ученику. Претпоставка је да сваки ученик који је убачен у систем има слику попут слика које се користе за личне документе (особа се види отприлике до рамена, лице јој се јасно види, гледа у камеру и не смеје се). У модулу за комуникацију са базом података имплементиране су функције за додавање ученика и учитавање информација о ученику.</w:t>
       </w:r>
       <w:r>
         <w:rPr>
           <w:lang w:val="sr-Latn-RS"/>
         </w:rPr>
-        <w:t>Firebase</w:t>
-      </w:r>
-      <w:r>
-        <w:rPr>
-          <w:lang w:val="sr-Cyrl-RS"/>
-        </w:rPr>
-        <w:t xml:space="preserve">-ом из </w:t>
+        <w:t xml:space="preserve"> </w:t>
       </w:r>
       <w:r>
         <w:rPr>
           <w:lang w:val="sr-Latn-RS"/>
         </w:rPr>
-        <w:t>Python</w:t>
-      </w:r>
-      <w:r>
-        <w:rPr>
-          <w:lang w:val="sr-Cyrl-RS"/>
-        </w:rPr>
-        <w:t xml:space="preserve">-а коришћена је библиотека </w:t>
+        <w:lastRenderedPageBreak/>
+        <w:t xml:space="preserve">Firestore Database је </w:t>
+      </w:r>
+      <w:r>
+        <w:rPr>
+          <w:lang w:val="sr-Cyrl-RS"/>
+        </w:rPr>
+        <w:t>база података оријентисана ка документима (</w:t>
       </w:r>
       <w:r>
         <w:rPr>
           <w:lang w:val="sr-Latn-RS"/>
         </w:rPr>
-        <w:t>firebase_admin</w:t>
-      </w:r>
-      <w:r>
-        <w:rPr>
-          <w:lang w:val="sr-Cyrl-RS"/>
-        </w:rPr>
-        <w:t>. У модулу за комуникацију са базом података имплементиране су функције за додавање ученика и учитавање информација о ученику.</w:t>
-      </w:r>
-      <w:r>
-        <w:rPr>
+        <w:t>document-oriented</w:t>
+      </w:r>
+      <w:r>
+        <w:rPr>
+          <w:lang w:val="sr-Cyrl-RS"/>
+        </w:rPr>
+        <w:t>)</w:t>
+      </w:r>
+      <w:r>
+        <w:rPr>
+          <w:lang w:val="sr-Cyrl-RS"/>
+        </w:rPr>
+        <w:t xml:space="preserve">, где су подаци организовани у документе, а документи у колекције докумената, тако да је направљена колекција </w:t>
+      </w:r>
+      <w:r>
+        <w:rPr>
+          <w:i/>
           <w:lang w:val="sr-Latn-RS"/>
         </w:rPr>
-        <w:t xml:space="preserve"> Firestore Database је document-oriented </w:t>
-      </w:r>
-      <w:r>
-        <w:rPr>
-          <w:lang w:val="sr-Cyrl-RS"/>
-        </w:rPr>
-        <w:t xml:space="preserve">(оријентисана ка документима) база података, где су подаци организовани у документе, а документи у колекције докумената, тако да је направљена колекција </w:t>
+        <w:t>students</w:t>
       </w:r>
       <w:r>
         <w:rPr>
           <w:lang w:val="sr-Latn-RS"/>
         </w:rPr>
-        <w:t>students (</w:t>
-      </w:r>
-      <w:r>
-        <w:rPr>
-          <w:lang w:val="sr-Cyrl-RS"/>
-        </w:rPr>
-        <w:t>ученици</w:t>
-      </w:r>
-      <w:r>
-        <w:rPr>
+        <w:t xml:space="preserve"> </w:t>
+      </w:r>
+      <w:r>
+        <w:rPr>
+          <w:lang w:val="sr-Cyrl-RS"/>
+        </w:rPr>
+        <w:t xml:space="preserve">у којој је сваки ученик представљен једним документом. Сваки документ при креирању добија аутоматски генерисан јединствени </w:t>
+      </w:r>
+      <w:r>
+        <w:rPr>
+          <w:i/>
           <w:lang w:val="sr-Latn-RS"/>
         </w:rPr>
-        <w:t>)</w:t>
-      </w:r>
-      <w:r>
-        <w:rPr>
-          <w:lang w:val="sr-Cyrl-RS"/>
-        </w:rPr>
-        <w:t xml:space="preserve"> у којој је сваки ученик представљен једним документом. Сваки документ при креирању добија аутоматски генерисан јединствени </w:t>
+        <w:t>id</w:t>
       </w:r>
       <w:r>
         <w:rPr>
           <w:lang w:val="sr-Latn-RS"/>
         </w:rPr>
-        <w:t>id, који је искоришћен да се именује фолдер у Firebase</w:t>
+        <w:t>, који је искоришћен да се именује фолдер у Firebase</w:t>
       </w:r>
       <w:r>
         <w:rPr>
@@ -18987,28 +18989,98 @@
         <w:rPr>
           <w:lang w:val="sr-Cyrl-RS"/>
         </w:rPr>
-        <w:t xml:space="preserve"> где ће бити чувани фајлови везани за тог ученика, као што су његова слика и видео извештаји са тестова које је полагао. Са базом података се интерагује само на почетку полагања приликом учитавања слике ученика</w:t>
+        <w:t xml:space="preserve"> где ће бити чувани фајлови везани за тог ученика, као што су његова слика и видео извештаји</w:t>
+      </w:r>
+      <w:r>
+        <w:rPr>
+          <w:lang w:val="sr-Cyrl-RS"/>
+        </w:rPr>
+        <w:t>.</w:t>
+      </w:r>
+      <w:r>
+        <w:rPr>
+          <w:lang w:val="sr-Cyrl-RS"/>
+        </w:rPr>
+        <w:t xml:space="preserve"> Са базом података се интерагује само на почетку полагања приликом учитавања слике ученика</w:t>
       </w:r>
       <w:r>
         <w:rPr>
           <w:lang w:val="sr-Latn-RS"/>
         </w:rPr>
-        <w:t>,</w:t>
-      </w:r>
-      <w:r>
-        <w:rPr>
-          <w:lang w:val="sr-Cyrl-RS"/>
-        </w:rPr>
-        <w:t xml:space="preserve"> имена ученика како би му се приказала поздравна порука и на крају када треба сачувати генерисани извештај. У реалној апликацији база података би била сложенија и имала би више колекција тако да би и организација модела базе података била другачија, али за потребе овог система модел је поједностављен и чуване су само неопходне информације за функционисање система.</w:t>
-      </w:r>
-    </w:p>
-    <w:p>
-      <w:pPr>
-        <w:spacing w:after="160" w:line="259" w:lineRule="auto"/>
-        <w:rPr>
-          <w:lang w:val="sr-Cyrl-RS"/>
-        </w:rPr>
-      </w:pPr>
+        <w:t xml:space="preserve"> и </w:t>
+      </w:r>
+      <w:r>
+        <w:rPr>
+          <w:lang w:val="sr-Cyrl-RS"/>
+        </w:rPr>
+        <w:t>имена ученика како би му се приказала поздравна порука</w:t>
+      </w:r>
+      <w:r>
+        <w:rPr>
+          <w:lang w:val="sr-Cyrl-RS"/>
+        </w:rPr>
+        <w:t xml:space="preserve"> у конзоли</w:t>
+      </w:r>
+      <w:r>
+        <w:rPr>
+          <w:lang w:val="sr-Cyrl-RS"/>
+        </w:rPr>
+        <w:t xml:space="preserve"> и на крају када треба сачувати генерисани извештај. У реалној апликацији база података би била сложенија </w:t>
+      </w:r>
+      <w:r>
+        <w:rPr>
+          <w:lang w:val="sr-Cyrl-RS"/>
+        </w:rPr>
+        <w:t xml:space="preserve">тако </w:t>
+      </w:r>
+      <w:r>
+        <w:rPr>
+          <w:lang w:val="sr-Cyrl-RS"/>
+        </w:rPr>
+        <w:t>да би и организација модел</w:t>
+      </w:r>
+      <w:r>
+        <w:rPr>
+          <w:lang w:val="sr-Cyrl-RS"/>
+        </w:rPr>
+        <w:t xml:space="preserve">а базе података била другачија, </w:t>
+      </w:r>
+      <w:r>
+        <w:rPr>
+          <w:lang w:val="sr-Cyrl-RS"/>
+        </w:rPr>
+        <w:t xml:space="preserve">али за потребе овог </w:t>
+      </w:r>
+      <w:r>
+        <w:rPr>
+          <w:lang w:val="sr-Cyrl-RS"/>
+        </w:rPr>
+        <w:t>пројекта</w:t>
+      </w:r>
+      <w:r>
+        <w:rPr>
+          <w:lang w:val="sr-Cyrl-RS"/>
+        </w:rPr>
+        <w:t xml:space="preserve"> модел је</w:t>
+      </w:r>
+      <w:r>
+        <w:rPr>
+          <w:lang w:val="sr-Cyrl-RS"/>
+        </w:rPr>
+        <w:t xml:space="preserve"> максимално</w:t>
+      </w:r>
+      <w:r>
+        <w:rPr>
+          <w:lang w:val="sr-Cyrl-RS"/>
+        </w:rPr>
+        <w:t xml:space="preserve"> поједностављен</w:t>
+      </w:r>
+      <w:r>
+        <w:rPr>
+          <w:lang w:val="sr-Cyrl-RS"/>
+        </w:rPr>
+        <w:t>.</w:t>
+      </w:r>
     </w:p>
     <w:p>
       <w:pPr>
@@ -19059,35 +19131,331 @@
         <w:rPr>
           <w:lang w:val="sr-Cyrl-RS"/>
         </w:rPr>
-        <w:lastRenderedPageBreak/>
-        <w:t xml:space="preserve">Метрика која се обично користи за упоређивање модела је постигнута </w:t>
-      </w:r>
-      <w:r>
-        <w:t xml:space="preserve">Mean Average Precision (MAP). </w:t>
-      </w:r>
-      <w:r>
-        <w:rPr>
-          <w:lang w:val="sr-Cyrl-RS"/>
-        </w:rPr>
-        <w:t xml:space="preserve">При одабиру модела треба имати на уму конкретан случај коришћења и потребе саме апликације. На пример, </w:t>
-      </w:r>
-      <w:r>
-        <w:t xml:space="preserve">YOLO i MobileSSD дају веома добре резултате, али MobileSSD </w:t>
-      </w:r>
-      <w:r>
-        <w:rPr>
-          <w:lang w:val="sr-Cyrl-RS"/>
-        </w:rPr>
-        <w:t xml:space="preserve">је оптимизован за рад на </w:t>
-      </w:r>
-      <w:r>
-        <w:t>CPU, a YOLO за рад на GPU</w:t>
+        <w:t xml:space="preserve">При одабиру модела </w:t>
+      </w:r>
+      <w:r>
+        <w:rPr>
+          <w:lang w:val="sr-Cyrl-RS"/>
+        </w:rPr>
+        <w:t xml:space="preserve">за детекцију објеката </w:t>
+      </w:r>
+      <w:r>
+        <w:rPr>
+          <w:lang w:val="sr-Cyrl-RS"/>
+        </w:rPr>
+        <w:t xml:space="preserve">треба имати у виду </w:t>
+      </w:r>
+      <w:r>
+        <w:rPr>
+          <w:lang w:val="sr-Cyrl-RS"/>
+        </w:rPr>
+        <w:t xml:space="preserve">конкретан случај коришћења и потребе саме апликације. </w:t>
+      </w:r>
+      <w:r>
+        <w:rPr>
+          <w:lang w:val="sr-Cyrl-RS"/>
+        </w:rPr>
+        <w:t xml:space="preserve">Један од најбољих и најпопуларнијих модела је </w:t>
+      </w:r>
+      <w:r>
+        <w:t>YOLO</w:t>
+      </w:r>
+      <w:r>
+        <w:rPr>
+          <w:lang w:val="sr-Cyrl-RS"/>
+        </w:rPr>
+        <w:t>, међутим, оптимизован је за рад на</w:t>
+      </w:r>
+      <w:r>
+        <w:t xml:space="preserve"> </w:t>
+      </w:r>
+      <w:r>
+        <w:t xml:space="preserve">GPU. Ова апликација се извршава на CPU </w:t>
+      </w:r>
+      <w:r>
+        <w:rPr>
+          <w:lang w:val="sr-Cyrl-RS"/>
+        </w:rPr>
+        <w:t xml:space="preserve">и потребно је да има добре перформансе у реалном времену, тако да је за реализацију детекције објеката изабран </w:t>
+      </w:r>
+      <w:r>
+        <w:t>MobileSSD</w:t>
+      </w:r>
+      <w:r>
+        <w:rPr>
+          <w:lang w:val="sr-Cyrl-RS"/>
+        </w:rPr>
+        <w:t xml:space="preserve"> модел</w:t>
+      </w:r>
+      <w:r>
+        <w:rPr>
+          <w:lang w:val="sr-Cyrl-RS"/>
+        </w:rPr>
+        <w:t xml:space="preserve"> који је коришћен у оквиру м</w:t>
+      </w:r>
+      <w:r>
+        <w:rPr>
+          <w:lang w:val="sr-Cyrl-RS"/>
+        </w:rPr>
+        <w:t>одул</w:t>
+      </w:r>
+      <w:r>
+        <w:rPr>
+          <w:lang w:val="sr-Cyrl-RS"/>
+        </w:rPr>
+        <w:t>а</w:t>
+      </w:r>
+      <w:r>
+        <w:rPr>
+          <w:lang w:val="sr-Cyrl-RS"/>
+        </w:rPr>
+        <w:t xml:space="preserve"> за дубоко учење из </w:t>
+      </w:r>
+      <w:r>
+        <w:t>OpenCV</w:t>
+      </w:r>
+      <w:r>
+        <w:rPr>
+          <w:lang w:val="sr-Cyrl-RS"/>
+        </w:rPr>
+        <w:t xml:space="preserve"> библиотеке</w:t>
       </w:r>
       <w:r>
         <w:rPr>
           <w:lang w:val="sr-Cyrl-RS"/>
         </w:rPr>
         <w:t>.</w:t>
+      </w:r>
+      <w:r>
+        <w:rPr>
+          <w:lang w:val="sr-Cyrl-RS"/>
+        </w:rPr>
+        <w:t xml:space="preserve"> </w:t>
+      </w:r>
+      <w:r>
+        <w:rPr>
+          <w:lang w:val="sr-Cyrl-RS"/>
+        </w:rPr>
+        <w:t xml:space="preserve">Овај модул </w:t>
+      </w:r>
+      <w:r>
+        <w:rPr>
+          <w:lang w:val="sr-Cyrl-RS"/>
+        </w:rPr>
+        <w:t xml:space="preserve">је оптимизован за извршење на </w:t>
+      </w:r>
+      <w:r>
+        <w:rPr>
+          <w:lang w:val="sr-Latn-RS"/>
+        </w:rPr>
+        <w:t>CPU</w:t>
+      </w:r>
+      <w:r>
+        <w:rPr>
+          <w:lang w:val="sr-Cyrl-RS"/>
+        </w:rPr>
+        <w:t xml:space="preserve"> (нуди и могућност извршавања на </w:t>
+      </w:r>
+      <w:r>
+        <w:rPr>
+          <w:lang w:val="en-GB"/>
+        </w:rPr>
+        <w:t>GPU</w:t>
+      </w:r>
+      <w:r>
+        <w:rPr>
+          <w:lang w:val="sr-Cyrl-RS"/>
+        </w:rPr>
+        <w:t>)</w:t>
+      </w:r>
+      <w:r>
+        <w:rPr>
+          <w:lang w:val="sr-Cyrl-RS"/>
+        </w:rPr>
+        <w:t xml:space="preserve"> и омогућава коришћење истренираних мрежа из </w:t>
+      </w:r>
+      <w:r>
+        <w:rPr>
+          <w:lang w:val="sr-Latn-RS"/>
+        </w:rPr>
+        <w:t>framеwork-a</w:t>
+      </w:r>
+      <w:r>
+        <w:rPr>
+          <w:lang w:val="sr-Cyrl-RS"/>
+        </w:rPr>
+        <w:t xml:space="preserve"> за дубоко учење попут TensorFlow, </w:t>
+      </w:r>
+      <w:r>
+        <w:rPr>
+          <w:lang w:val="sr-Cyrl-RS"/>
+        </w:rPr>
+        <w:t>Torch</w:t>
+      </w:r>
+      <w:r>
+        <w:rPr>
+          <w:lang w:val="sr-Cyrl-RS"/>
+        </w:rPr>
+        <w:t xml:space="preserve"> и </w:t>
+      </w:r>
+      <w:r>
+        <w:rPr>
+          <w:lang w:val="sr-Latn-RS"/>
+        </w:rPr>
+        <w:t>Caffe</w:t>
+      </w:r>
+      <w:r>
+        <w:rPr>
+          <w:lang w:val="sr-Cyrl-RS"/>
+        </w:rPr>
+        <w:t xml:space="preserve">. </w:t>
+      </w:r>
+      <w:r>
+        <w:rPr>
+          <w:lang w:val="sr-Cyrl-RS"/>
+        </w:rPr>
+        <w:t xml:space="preserve">У пројекту је коришћена </w:t>
+      </w:r>
+      <w:r>
+        <w:rPr>
+          <w:lang w:val="sr-Cyrl-RS"/>
+        </w:rPr>
+        <w:t xml:space="preserve">TensorFlow </w:t>
+      </w:r>
+      <w:r>
+        <w:rPr>
+          <w:lang w:val="sr-Cyrl-RS"/>
+        </w:rPr>
+        <w:t>имплементација</w:t>
+      </w:r>
+      <w:r>
+        <w:rPr>
+          <w:lang w:val="sr-Cyrl-RS"/>
+        </w:rPr>
+        <w:t xml:space="preserve"> </w:t>
+      </w:r>
+      <w:r>
+        <w:rPr>
+          <w:lang w:val="sr-Cyrl-RS"/>
+        </w:rPr>
+        <w:t>[30</w:t>
+      </w:r>
+      <w:r>
+        <w:rPr>
+          <w:lang w:val="sr-Cyrl-RS"/>
+        </w:rPr>
+        <w:t>]</w:t>
+      </w:r>
+      <w:r>
+        <w:rPr>
+          <w:lang w:val="sr-Latn-RS"/>
+        </w:rPr>
+        <w:t xml:space="preserve"> </w:t>
+      </w:r>
+      <w:r>
+        <w:rPr>
+          <w:lang w:val="sr-Cyrl-RS"/>
+        </w:rPr>
+        <w:t>модела који комбинује</w:t>
+      </w:r>
+      <w:r>
+        <w:t xml:space="preserve"> </w:t>
+      </w:r>
+      <w:r>
+        <w:rPr>
+          <w:lang w:val="sr-Cyrl-RS"/>
+        </w:rPr>
+        <w:t>MobileNet</w:t>
+      </w:r>
+      <w:r>
+        <w:rPr>
+          <w:lang w:val="sr-Cyrl-RS"/>
+        </w:rPr>
+        <w:t xml:space="preserve"> архитектуру и </w:t>
+      </w:r>
+      <w:r>
+        <w:rPr>
+          <w:lang w:val="sr-Cyrl-RS"/>
+        </w:rPr>
+        <w:t>Single Shot Detector (SSD)</w:t>
+      </w:r>
+      <w:r>
+        <w:rPr>
+          <w:lang w:val="sr-Latn-RS"/>
+        </w:rPr>
+        <w:t>.</w:t>
+      </w:r>
+      <w:r>
+        <w:rPr>
+          <w:lang w:val="sr-Cyrl-RS"/>
+        </w:rPr>
+        <w:t xml:space="preserve"> </w:t>
+      </w:r>
+      <w:r>
+        <w:rPr>
+          <w:lang w:val="sr-Cyrl-RS"/>
+        </w:rPr>
+        <w:t>Модел</w:t>
+      </w:r>
+      <w:r>
+        <w:rPr>
+          <w:lang w:val="sr-Cyrl-RS"/>
+        </w:rPr>
+        <w:t xml:space="preserve"> </w:t>
+      </w:r>
+      <w:r>
+        <w:rPr>
+          <w:lang w:val="sr-Cyrl-RS"/>
+        </w:rPr>
+        <w:t xml:space="preserve">је трениран на </w:t>
+      </w:r>
+      <w:r>
+        <w:rPr>
+          <w:lang w:val="sr-Cyrl-RS"/>
+        </w:rPr>
+        <w:t>COCO</w:t>
+      </w:r>
+      <w:r>
+        <w:rPr>
+          <w:lang w:val="sr-Cyrl-RS"/>
+        </w:rPr>
+        <w:t xml:space="preserve"> </w:t>
+      </w:r>
+      <w:r>
+        <w:rPr>
+          <w:lang w:val="sr-Cyrl-RS"/>
+        </w:rPr>
+        <w:t>[31</w:t>
+      </w:r>
+      <w:r>
+        <w:rPr>
+          <w:lang w:val="sr-Cyrl-RS"/>
+        </w:rPr>
+        <w:t xml:space="preserve">] </w:t>
+      </w:r>
+      <w:r>
+        <w:rPr>
+          <w:lang w:val="sr-Cyrl-RS"/>
+        </w:rPr>
+        <w:t xml:space="preserve">скупу података који садржи 80 класа објеката који се могу срести у свакодневном животу (људи, аутомобили, животиње, предмети у кући, храна). Овај </w:t>
+      </w:r>
+      <w:r>
+        <w:rPr>
+          <w:lang w:val="sr-Cyrl-RS"/>
+        </w:rPr>
+        <w:t>скуп</w:t>
+      </w:r>
+      <w:r>
+        <w:rPr>
+          <w:lang w:val="sr-Cyrl-RS"/>
+        </w:rPr>
+        <w:t xml:space="preserve"> садржи 330 000 слика са </w:t>
+      </w:r>
+      <w:r>
+        <w:rPr>
+          <w:lang w:val="sr-Cyrl-RS"/>
+        </w:rPr>
+        <w:t xml:space="preserve">1.5 милиона инстанци објеката. </w:t>
       </w:r>
     </w:p>
     <w:p>
@@ -19102,235 +19470,148 @@
         <w:rPr>
           <w:lang w:val="sr-Cyrl-RS"/>
         </w:rPr>
-        <w:t>За детекцију особа у кадру коришћен је модул за дубоко учење</w:t>
+        <w:t>У</w:t>
+      </w:r>
+      <w:r>
+        <w:rPr>
+          <w:lang w:val="sr-Cyrl-RS"/>
+        </w:rPr>
+        <w:t xml:space="preserve"> оквиру детектора објеката биле су од значаја класе: </w:t>
+      </w:r>
+      <w:r>
+        <w:rPr>
+          <w:i/>
+          <w:lang w:val="sr-Cyrl-RS"/>
+        </w:rPr>
+        <w:t>person</w:t>
+      </w:r>
+      <w:r>
+        <w:rPr>
+          <w:lang w:val="sr-Cyrl-RS"/>
+        </w:rPr>
+        <w:t xml:space="preserve">, </w:t>
+      </w:r>
+      <w:r>
+        <w:rPr>
+          <w:i/>
+          <w:lang w:val="sr-Cyrl-RS"/>
+        </w:rPr>
+        <w:t>laptop</w:t>
+      </w:r>
+      <w:r>
+        <w:rPr>
+          <w:lang w:val="sr-Cyrl-RS"/>
+        </w:rPr>
+        <w:t xml:space="preserve"> и </w:t>
+      </w:r>
+      <w:r>
+        <w:rPr>
+          <w:i/>
+          <w:lang w:val="sr-Cyrl-RS"/>
+        </w:rPr>
+        <w:t>cellphone</w:t>
+      </w:r>
+      <w:r>
+        <w:rPr>
+          <w:lang w:val="sr-Cyrl-RS"/>
+        </w:rPr>
+        <w:t xml:space="preserve"> зато што је циљ био детектовати да ли постоји више особа у кадру или се користе недозвољени електронски уређаји попут мобилних телефона и лаптопова. </w:t>
+      </w:r>
+      <w:r>
+        <w:rPr>
+          <w:lang w:val="sr-Cyrl-RS"/>
+        </w:rPr>
+        <w:t xml:space="preserve">Коришћен је тесктуални фајл који садржи лабеле за сваку класу објеката, који је учитан у оквиру класе намењене овом детектору и који је парсиран тако да се од њега направи низ који садржи називе класа које се могу детектовати. </w:t>
       </w:r>
       <w:r>
         <w:rPr>
           <w:lang w:val="sr-Latn-RS"/>
         </w:rPr>
-        <w:t xml:space="preserve"> (DNN)</w:t>
-      </w:r>
-      <w:r>
-        <w:rPr>
-          <w:lang w:val="sr-Cyrl-RS"/>
-        </w:rPr>
-        <w:t xml:space="preserve"> из </w:t>
-      </w:r>
-      <w:r>
-        <w:t>OpenCV</w:t>
-      </w:r>
-      <w:r>
-        <w:rPr>
+        <w:t>Мрежа је учитана позивом функције</w:t>
+      </w:r>
+      <w:r>
+        <w:rPr>
+          <w:lang w:val="sr-Cyrl-RS"/>
+        </w:rPr>
+        <w:t xml:space="preserve"> </w:t>
+      </w:r>
+      <w:r>
+        <w:rPr>
+          <w:lang w:val="sr-Cyrl-RS"/>
+        </w:rPr>
+        <w:t>cv2.dnn.</w:t>
+      </w:r>
+      <w:r>
+        <w:t xml:space="preserve"> </w:t>
+      </w:r>
+      <w:r>
+        <w:rPr>
+          <w:lang w:val="sr-Cyrl-RS"/>
+        </w:rPr>
+        <w:t>readNetFromTensorflow</w:t>
+      </w:r>
+      <w:r>
+        <w:rPr>
+          <w:lang w:val="sr-Cyrl-RS"/>
+        </w:rPr>
+        <w:t>, која као параметре има путању до фајла који садржи топологију и тежине мреже и путању до додатног конфигурационог фајла.</w:t>
+      </w:r>
+      <w:r>
+        <w:rPr>
+          <w:lang w:val="sr-Cyrl-RS"/>
+        </w:rPr>
+        <w:t xml:space="preserve"> </w:t>
+      </w:r>
+      <w:r>
+        <w:rPr>
+          <w:color w:val="FF0000"/>
+          <w:lang w:val="sr-Cyrl-RS"/>
+        </w:rPr>
+        <w:t>Величина улазне слике (фрејма) је промењена на величину 300</w:t>
+      </w:r>
+      <w:r>
+        <w:rPr>
+          <w:color w:val="FF0000"/>
           <w:lang w:val="sr-Latn-RS"/>
         </w:rPr>
-        <w:t xml:space="preserve"> </w:t>
-      </w:r>
-      <w:r>
-        <w:rPr>
-          <w:lang w:val="sr-Cyrl-RS"/>
-        </w:rPr>
-        <w:t xml:space="preserve">библиотеке. </w:t>
-      </w:r>
-      <w:r>
-        <w:rPr>
-          <w:lang w:val="sr-Latn-RS"/>
-        </w:rPr>
-        <w:t>Овај модул је високо оптимизован за извр</w:t>
-      </w:r>
-      <w:r>
-        <w:rPr>
-          <w:lang w:val="sr-Cyrl-RS"/>
-        </w:rPr>
-        <w:t>ш</w:t>
-      </w:r>
-      <w:r>
-        <w:rPr>
-          <w:lang w:val="sr-Latn-RS"/>
-        </w:rPr>
-        <w:t>авање на CPU</w:t>
-      </w:r>
-      <w:r>
-        <w:rPr>
-          <w:lang w:val="sr-Cyrl-RS"/>
-        </w:rPr>
-        <w:t>, што је један од главних разлога зашто је у коришћен у овом пројекту.</w:t>
-      </w:r>
-      <w:r>
-        <w:rPr>
-          <w:lang w:val="sr-Latn-RS"/>
-        </w:rPr>
-        <w:t xml:space="preserve"> </w:t>
-      </w:r>
-      <w:r>
-        <w:rPr>
-          <w:lang w:val="sr-Cyrl-RS"/>
-        </w:rPr>
-        <w:t xml:space="preserve">Не омогућава тренирање модела, али омогућава коришћење истренираних мрежа из </w:t>
-      </w:r>
-      <w:r>
-        <w:rPr>
-          <w:lang w:val="sr-Latn-RS"/>
-        </w:rPr>
-        <w:t>framеwork-a</w:t>
-      </w:r>
-      <w:r>
-        <w:rPr>
-          <w:lang w:val="sr-Cyrl-RS"/>
-        </w:rPr>
-        <w:t xml:space="preserve"> за дубоко учење попут TensorFlow, </w:t>
-      </w:r>
-      <w:r>
-        <w:rPr>
-          <w:lang w:val="sr-Cyrl-RS"/>
-        </w:rPr>
-        <w:t>Torch</w:t>
-      </w:r>
-      <w:r>
-        <w:rPr>
-          <w:lang w:val="sr-Cyrl-RS"/>
-        </w:rPr>
-        <w:t xml:space="preserve">, </w:t>
-      </w:r>
-      <w:r>
-        <w:rPr>
-          <w:lang w:val="sr-Latn-RS"/>
-        </w:rPr>
-        <w:t>Caffe</w:t>
-      </w:r>
-      <w:r>
-        <w:rPr>
-          <w:lang w:val="sr-Cyrl-RS"/>
-        </w:rPr>
-        <w:t xml:space="preserve">, </w:t>
-      </w:r>
-      <w:r>
-        <w:rPr>
-          <w:lang w:val="sr-Cyrl-RS"/>
-        </w:rPr>
-        <w:t>Darknet</w:t>
-      </w:r>
-      <w:r>
-        <w:rPr>
-          <w:lang w:val="sr-Cyrl-RS"/>
-        </w:rPr>
-        <w:t xml:space="preserve"> и </w:t>
-      </w:r>
-      <w:r>
-        <w:rPr>
-          <w:lang w:val="sr-Cyrl-RS"/>
-        </w:rPr>
-        <w:t>ONNX.</w:t>
-      </w:r>
-      <w:r>
-        <w:rPr>
-          <w:lang w:val="sr-Cyrl-RS"/>
-        </w:rPr>
-        <w:t xml:space="preserve"> Метод који је коришћен комбинује</w:t>
-      </w:r>
-      <w:r>
-        <w:t xml:space="preserve"> </w:t>
-      </w:r>
-      <w:r>
-        <w:rPr>
-          <w:lang w:val="sr-Cyrl-RS"/>
-        </w:rPr>
-        <w:t>MobileNet</w:t>
-      </w:r>
-      <w:r>
-        <w:rPr>
-          <w:lang w:val="sr-Cyrl-RS"/>
-        </w:rPr>
-        <w:t xml:space="preserve"> архитектуру и </w:t>
-      </w:r>
-      <w:r>
-        <w:rPr>
-          <w:lang w:val="sr-Cyrl-RS"/>
-        </w:rPr>
-        <w:t>Single Shot Detector (SSD)</w:t>
-      </w:r>
-      <w:r>
-        <w:rPr>
-          <w:lang w:val="sr-Latn-RS"/>
-        </w:rPr>
-        <w:t xml:space="preserve"> </w:t>
-      </w:r>
-      <w:r>
-        <w:rPr>
-          <w:lang w:val="sr-Cyrl-RS"/>
-        </w:rPr>
-        <w:t>и веома је брз и ефикасан.</w:t>
-      </w:r>
-      <w:r>
-        <w:rPr>
-          <w:lang w:val="sr-Cyrl-RS"/>
-        </w:rPr>
-        <w:t xml:space="preserve"> </w:t>
-      </w:r>
-      <w:r>
-        <w:rPr>
-          <w:lang w:val="sr-Cyrl-RS"/>
-        </w:rPr>
-        <w:t xml:space="preserve">Коришћена је </w:t>
-      </w:r>
-      <w:r>
-        <w:rPr>
-          <w:lang w:val="sr-Cyrl-RS"/>
-        </w:rPr>
-        <w:t xml:space="preserve">TensorFlow </w:t>
-      </w:r>
-      <w:r>
-        <w:rPr>
-          <w:lang w:val="sr-Cyrl-RS"/>
-        </w:rPr>
-        <w:t>имплементација. [29</w:t>
-      </w:r>
-      <w:r>
-        <w:rPr>
-          <w:lang w:val="sr-Cyrl-RS"/>
-        </w:rPr>
-        <w:t xml:space="preserve">] MobileNet SSD </w:t>
-      </w:r>
-      <w:r>
-        <w:rPr>
-          <w:lang w:val="sr-Cyrl-RS"/>
-        </w:rPr>
-        <w:t xml:space="preserve">је трениран на </w:t>
-      </w:r>
-      <w:r>
-        <w:rPr>
-          <w:lang w:val="sr-Cyrl-RS"/>
-        </w:rPr>
-        <w:t xml:space="preserve">COCO (Common Objects in Context) </w:t>
-      </w:r>
-      <w:r>
-        <w:rPr>
-          <w:lang w:val="sr-Cyrl-RS"/>
-        </w:rPr>
-        <w:t xml:space="preserve">скупу података који садржи 80 класа објеката који се могу срести у свакодневном животу (људи, аутомобили, животиње, предмети у кући, храна). Овај </w:t>
-      </w:r>
-      <w:r>
-        <w:rPr>
-          <w:lang w:val="en-GB"/>
-        </w:rPr>
-        <w:t>dataset</w:t>
-      </w:r>
-      <w:r>
-        <w:rPr>
-          <w:lang w:val="sr-Cyrl-RS"/>
-        </w:rPr>
-        <w:t xml:space="preserve"> садржи 330 000 слика са 1.5 милиона инстанци објеката. [31</w:t>
-      </w:r>
-      <w:r>
-        <w:rPr>
-          <w:lang w:val="sr-Cyrl-RS"/>
-        </w:rPr>
-        <w:t xml:space="preserve">] </w:t>
-      </w:r>
-      <w:r>
-        <w:rPr>
-          <w:lang w:val="sr-Cyrl-RS"/>
-        </w:rPr>
-        <w:t xml:space="preserve">Коришћен је тесктуални фајл који садржи лабеле за сваку класу објеката, који је учитан у оквиру класе намењене овом детектору и који је парсиран тако да се од њега направи низ који садржи називе класа које се могу детектовати. </w:t>
+        <w:t>x</w:t>
+      </w:r>
+      <w:r>
+        <w:rPr>
+          <w:color w:val="FF0000"/>
+          <w:lang w:val="sr-Cyrl-RS"/>
+        </w:rPr>
+        <w:t xml:space="preserve">300 и прослеђена мрежи. </w:t>
+      </w:r>
+      <w:r>
+        <w:rPr>
+          <w:lang w:val="sr-Cyrl-RS"/>
+        </w:rPr>
+        <w:t>Само детекције к</w:t>
+      </w:r>
+      <w:r>
+        <w:rPr>
+          <w:lang w:val="sr-Cyrl-RS"/>
+        </w:rPr>
+        <w:t>оје имају поузданост већу од 0,6</w:t>
+      </w:r>
+      <w:r>
+        <w:rPr>
+          <w:lang w:val="sr-Cyrl-RS"/>
+        </w:rPr>
+        <w:t xml:space="preserve"> су разматране и међу њима су из</w:t>
+      </w:r>
+      <w:r>
+        <w:rPr>
+          <w:lang w:val="sr-Cyrl-RS"/>
+        </w:rPr>
+        <w:t>двајане оне које припадају класама од интереса</w:t>
+      </w:r>
+      <w:r>
+        <w:rPr>
+          <w:lang w:val="sr-Cyrl-RS"/>
+        </w:rPr>
+        <w:t xml:space="preserve">. </w:t>
       </w:r>
     </w:p>
     <w:p>
@@ -19338,297 +19619,80 @@
         <w:ind w:firstLine="708"/>
         <w:jc w:val="both"/>
         <w:rPr>
-          <w:lang w:val="sr-Cyrl-RS"/>
-        </w:rPr>
-      </w:pPr>
-      <w:r>
-        <w:rPr>
-          <w:lang w:val="en-GB"/>
-        </w:rPr>
-        <w:t>SSD</w:t>
-      </w:r>
-      <w:r>
-        <w:rPr>
-          <w:lang w:val="sr-Cyrl-RS"/>
-        </w:rPr>
-        <w:t xml:space="preserve"> модели су мање захтевни за рачунање у односу на друге моделе за детекцију објеката, па су и генерално бржи. Међутим, због тога су и склонији грешкама. Ове апликација се извршава на </w:t>
-      </w:r>
-      <w:r>
-        <w:rPr>
           <w:lang w:val="sr-Latn-RS"/>
         </w:rPr>
-        <w:t>CPU</w:t>
-      </w:r>
-      <w:r>
-        <w:rPr>
-          <w:lang w:val="sr-Cyrl-RS"/>
-        </w:rPr>
-        <w:t xml:space="preserve">, али могуће је извршавање и на </w:t>
-      </w:r>
-      <w:r>
-        <w:rPr>
-          <w:lang w:val="en-GB"/>
-        </w:rPr>
-        <w:t>GPU</w:t>
-      </w:r>
-      <w:r>
-        <w:rPr>
-          <w:lang w:val="sr-Cyrl-RS"/>
-        </w:rPr>
-        <w:t xml:space="preserve">, за шта је потребно компајлирати </w:t>
-      </w:r>
-      <w:r>
-        <w:rPr>
-          <w:lang w:val="en-GB"/>
-        </w:rPr>
-        <w:t xml:space="preserve">OpenCV DNN </w:t>
-      </w:r>
-      <w:r>
-        <w:rPr>
-          <w:lang w:val="sr-Cyrl-RS"/>
-        </w:rPr>
-        <w:t>модул</w:t>
-      </w:r>
-      <w:r>
-        <w:rPr>
-          <w:lang w:val="en-GB"/>
-        </w:rPr>
-        <w:t xml:space="preserve"> from the source </w:t>
-      </w:r>
-      <w:r>
-        <w:rPr>
-          <w:lang w:val="sr-Cyrl-RS"/>
-        </w:rPr>
-        <w:t>са</w:t>
-      </w:r>
-      <w:r>
-        <w:rPr>
-          <w:lang w:val="en-GB"/>
-        </w:rPr>
-        <w:t xml:space="preserve"> GPU. </w:t>
-      </w:r>
-      <w:r>
-        <w:rPr>
-          <w:lang w:val="sr-Cyrl-RS"/>
-        </w:rPr>
-        <w:t>У коду је потребно додати следеће две линије након учитавања модела:</w:t>
-      </w:r>
-    </w:p>
-    <w:p>
-      <w:pPr>
-        <w:jc w:val="both"/>
-        <w:rPr>
-          <w:lang w:val="en-GB"/>
-        </w:rPr>
-      </w:pPr>
-      <w:proofErr w:type="gramStart"/>
-      <w:r>
-        <w:rPr>
-          <w:lang w:val="en-GB"/>
-        </w:rPr>
-        <w:t>net.setPreferableBackend</w:t>
-      </w:r>
-      <w:proofErr w:type="gramEnd"/>
-      <w:r>
-        <w:rPr>
-          <w:lang w:val="en-GB"/>
-        </w:rPr>
-        <w:t>(cv2.dnn.DNN_BACKEND_CUDA)</w:t>
-      </w:r>
-    </w:p>
-    <w:p>
-      <w:pPr>
-        <w:jc w:val="both"/>
-        <w:rPr>
-          <w:lang w:val="en-GB"/>
-        </w:rPr>
-      </w:pPr>
-      <w:proofErr w:type="gramStart"/>
-      <w:r>
-        <w:rPr>
-          <w:lang w:val="en-GB"/>
-        </w:rPr>
-        <w:t>net.setPreferableTarget</w:t>
-      </w:r>
-      <w:proofErr w:type="gramEnd"/>
-      <w:r>
-        <w:rPr>
-          <w:lang w:val="en-GB"/>
-        </w:rPr>
-        <w:t>(cv2.dnn.DNN_TARGET_CUDA)</w:t>
-      </w:r>
-    </w:p>
-    <w:p>
-      <w:pPr>
-        <w:jc w:val="both"/>
-        <w:rPr>
-          <w:lang w:val="sr-Latn-RS"/>
-        </w:rPr>
-      </w:pPr>
-      <w:r>
-        <w:rPr>
-          <w:lang w:val="en-GB"/>
-        </w:rPr>
-        <w:t>Прва линија обезбеђује да неуронска мрежа користи</w:t>
-      </w:r>
-      <w:r>
-        <w:rPr>
-          <w:lang w:val="en-GB"/>
-        </w:rPr>
-        <w:t xml:space="preserve"> CUDA backend </w:t>
-      </w:r>
-      <w:r>
-        <w:rPr>
-          <w:lang w:val="sr-Cyrl-RS"/>
-        </w:rPr>
-        <w:t xml:space="preserve">ако </w:t>
-      </w:r>
-      <w:r>
-        <w:rPr>
-          <w:lang w:val="en-GB"/>
-        </w:rPr>
-        <w:t xml:space="preserve">DNN </w:t>
-      </w:r>
-      <w:r>
-        <w:rPr>
-          <w:lang w:val="sr-Cyrl-RS"/>
-        </w:rPr>
-        <w:t>модул подржава</w:t>
-      </w:r>
-      <w:r>
-        <w:rPr>
-          <w:lang w:val="en-GB"/>
-        </w:rPr>
-        <w:t xml:space="preserve"> CUDA GPU модел</w:t>
-      </w:r>
-      <w:r>
-        <w:rPr>
-          <w:lang w:val="en-GB"/>
-        </w:rPr>
-        <w:t>.</w:t>
-      </w:r>
-      <w:r>
-        <w:rPr>
-          <w:lang w:val="sr-Cyrl-RS"/>
-        </w:rPr>
-        <w:t xml:space="preserve"> Друга линија означава да ће се сва израчунавања неуронске мреже извршавати на </w:t>
-      </w:r>
-      <w:r>
-        <w:rPr>
-          <w:lang w:val="en-GB"/>
-        </w:rPr>
-        <w:t xml:space="preserve">GPU </w:t>
-      </w:r>
-      <w:r>
-        <w:rPr>
-          <w:lang w:val="sr-Cyrl-RS"/>
-        </w:rPr>
-        <w:t xml:space="preserve">уместо на </w:t>
-      </w:r>
-      <w:r>
-        <w:rPr>
-          <w:lang w:val="en-GB"/>
-        </w:rPr>
-        <w:t xml:space="preserve">CPU. </w:t>
-      </w:r>
-      <w:r>
-        <w:rPr>
-          <w:lang w:val="sr-Cyrl-RS"/>
-        </w:rPr>
-        <w:t xml:space="preserve">Коришћење </w:t>
-      </w:r>
-      <w:r>
-        <w:rPr>
-          <w:lang w:val="en-GB"/>
-        </w:rPr>
-        <w:t>GPU</w:t>
-      </w:r>
-      <w:r>
-        <w:rPr>
-          <w:lang w:val="sr-Cyrl-RS"/>
-        </w:rPr>
-        <w:t xml:space="preserve"> доноси већи</w:t>
-      </w:r>
-      <w:r>
-        <w:rPr>
-          <w:lang w:val="en-GB"/>
-        </w:rPr>
-        <w:t xml:space="preserve"> FPS </w:t>
-      </w:r>
-      <w:r>
-        <w:rPr>
-          <w:lang w:val="sr-Cyrl-RS"/>
-        </w:rPr>
-        <w:t xml:space="preserve">у односу на </w:t>
-      </w:r>
-      <w:r>
-        <w:rPr>
-          <w:lang w:val="en-GB"/>
-        </w:rPr>
-        <w:t xml:space="preserve">CPU. </w:t>
-      </w:r>
-      <w:r>
-        <w:rPr>
-          <w:lang w:val="sr-Latn-RS"/>
-        </w:rPr>
-        <w:t>[32]</w:t>
-      </w:r>
-    </w:p>
-    <w:p>
-      <w:pPr>
-        <w:ind w:firstLine="708"/>
-        <w:jc w:val="both"/>
-        <w:rPr>
-          <w:lang w:val="sr-Cyrl-RS"/>
-        </w:rPr>
-      </w:pPr>
-      <w:r>
-        <w:rPr>
-          <w:lang w:val="sr-Cyrl-RS"/>
-        </w:rPr>
-        <w:t xml:space="preserve">У овом пројекту у оквиру детектора објеката биле су од значаја класе: </w:t>
-      </w:r>
-      <w:r>
-        <w:rPr>
-          <w:lang w:val="sr-Cyrl-RS"/>
-        </w:rPr>
-        <w:t>person</w:t>
-      </w:r>
-      <w:r>
-        <w:rPr>
-          <w:lang w:val="sr-Cyrl-RS"/>
-        </w:rPr>
-        <w:t xml:space="preserve">, </w:t>
-      </w:r>
-      <w:r>
-        <w:rPr>
-          <w:lang w:val="sr-Cyrl-RS"/>
-        </w:rPr>
-        <w:t>laptop</w:t>
-      </w:r>
-      <w:r>
-        <w:rPr>
-          <w:lang w:val="sr-Cyrl-RS"/>
-        </w:rPr>
-        <w:t xml:space="preserve"> и </w:t>
-      </w:r>
-      <w:r>
-        <w:rPr>
-          <w:lang w:val="sr-Cyrl-RS"/>
-        </w:rPr>
-        <w:t>cellphone</w:t>
-      </w:r>
-      <w:r>
-        <w:rPr>
-          <w:lang w:val="sr-Cyrl-RS"/>
-        </w:rPr>
-        <w:t xml:space="preserve"> зато што је циљ био детектовати да ли постоји више особа у кадру или се користе недозвољени електронски уређаји попут мобилних телефона и лаптопова. </w:t>
-      </w:r>
-      <w:r>
-        <w:rPr>
-          <w:lang w:val="sr-Latn-RS"/>
-        </w:rPr>
-        <w:t>Мрежа је учитана позивом функције</w:t>
+      </w:pPr>
+      <w:r>
+        <w:rPr>
+          <w:lang w:val="sr-Cyrl-RS"/>
+        </w:rPr>
+        <w:t xml:space="preserve">Главна </w:t>
+      </w:r>
+      <w:r>
+        <w:rPr>
+          <w:lang w:val="sr-Cyrl-RS"/>
+        </w:rPr>
+        <w:t>функција</w:t>
+      </w:r>
+      <w:r>
+        <w:rPr>
+          <w:lang w:val="sr-Cyrl-RS"/>
+        </w:rPr>
+        <w:t xml:space="preserve"> у којој се учитавају фрејмови са камере прослеђује овом детектору један по један фрејм</w:t>
+      </w:r>
+      <w:r>
+        <w:rPr>
+          <w:lang w:val="sr-Cyrl-RS"/>
+        </w:rPr>
+        <w:t xml:space="preserve"> за обраду</w:t>
+      </w:r>
+      <w:r>
+        <w:rPr>
+          <w:lang w:val="sr-Cyrl-RS"/>
+        </w:rPr>
+        <w:t xml:space="preserve">. </w:t>
+      </w:r>
+      <w:r>
+        <w:rPr>
+          <w:lang w:val="sr-Cyrl-RS"/>
+        </w:rPr>
+        <w:t>С обзиром на то да</w:t>
+      </w:r>
+      <w:r>
+        <w:rPr>
+          <w:lang w:val="sr-Cyrl-RS"/>
+        </w:rPr>
+        <w:t xml:space="preserve"> нерегуларна ситуација (у кадру нема ниједне особе или има више од једне особе</w:t>
+      </w:r>
+      <w:r>
+        <w:rPr>
+          <w:lang w:val="sr-Cyrl-RS"/>
+        </w:rPr>
+        <w:t>, детектован је мобилни телефон или лаптоп</w:t>
+      </w:r>
+      <w:r>
+        <w:rPr>
+          <w:lang w:val="sr-Cyrl-RS"/>
+        </w:rPr>
+        <w:t xml:space="preserve">) </w:t>
+      </w:r>
+      <w:r>
+        <w:rPr>
+          <w:lang w:val="sr-Cyrl-RS"/>
+        </w:rPr>
+        <w:t>неће трајати само један фрејм</w:t>
+      </w:r>
+      <w:r>
+        <w:rPr>
+          <w:lang w:val="sr-Cyrl-RS"/>
+        </w:rPr>
+        <w:t>,</w:t>
+      </w:r>
+      <w:r>
+        <w:rPr>
+          <w:lang w:val="sr-Cyrl-RS"/>
+        </w:rPr>
+        <w:t xml:space="preserve"> већ више узастопних фрејмова,</w:t>
       </w:r>
       <w:r>
         <w:rPr>
@@ -19640,154 +19704,272 @@
         <w:rPr>
           <w:lang w:val="sr-Cyrl-RS"/>
         </w:rPr>
-        <w:t>cv2.dnn.readNetFromCaffe</w:t>
-      </w:r>
-      <w:r>
-        <w:rPr>
-          <w:lang w:val="sr-Cyrl-RS"/>
-        </w:rPr>
-        <w:t xml:space="preserve">. </w:t>
-      </w:r>
-      <w:r>
-        <w:rPr>
-          <w:color w:val="FF0000"/>
-          <w:lang w:val="sr-Cyrl-RS"/>
-        </w:rPr>
-        <w:t>Додати па</w:t>
-      </w:r>
-      <w:r>
-        <w:rPr>
-          <w:color w:val="FF0000"/>
-          <w:lang w:val="sr-Cyrl-RS"/>
-        </w:rPr>
-        <w:t xml:space="preserve">раметре </w:t>
-      </w:r>
-      <w:r>
-        <w:rPr>
-          <w:lang w:val="sr-Cyrl-RS"/>
-        </w:rPr>
-        <w:t>Величина улазне слике</w:t>
-      </w:r>
-      <w:r>
-        <w:rPr>
-          <w:lang w:val="sr-Cyrl-RS"/>
-        </w:rPr>
-        <w:t xml:space="preserve"> (фрејма)</w:t>
-      </w:r>
-      <w:r>
-        <w:rPr>
-          <w:lang w:val="sr-Cyrl-RS"/>
-        </w:rPr>
-        <w:t xml:space="preserve"> је промењена на</w:t>
-      </w:r>
-      <w:r>
-        <w:rPr>
-          <w:lang w:val="sr-Cyrl-RS"/>
-        </w:rPr>
-        <w:t xml:space="preserve"> величину 300</w:t>
-      </w:r>
-      <w:r>
-        <w:rPr>
-          <w:lang w:val="sr-Latn-RS"/>
-        </w:rPr>
-        <w:t>x</w:t>
-      </w:r>
-      <w:r>
-        <w:rPr>
-          <w:lang w:val="sr-Cyrl-RS"/>
-        </w:rPr>
-        <w:t>300 и прослеђена мрежи. Само детекције које имају поузданост већу од 0,5 су разматране и међу њима су издвајане оне које припадају класи „</w:t>
-      </w:r>
-      <w:r>
-        <w:rPr>
-          <w:lang w:val="sr-Latn-RS"/>
-        </w:rPr>
-        <w:t>person</w:t>
-      </w:r>
-      <w:r>
-        <w:rPr>
-          <w:lang w:val="sr-Cyrl-RS"/>
-        </w:rPr>
-        <w:t xml:space="preserve">“. У оквиру програмске класе која обухвата логику детектора особа постоји неколико бафера. Главна класа у којој се учитавају фрејмови са камере прослеђује овом детектору један по један фрејм и сваки фрејм се одмах обрађује. Како нерегуларна ситуација (у кадру нема ниједне особе или има више од једне особе) неће трајати само један фрејм, већ више узастопних фрејмова, посматрају се „прозори“ фрејмова. У </w:t>
-      </w:r>
-      <w:r>
-        <w:rPr>
-          <w:lang w:val="sr-Latn-RS"/>
-        </w:rPr>
-        <w:t>window</w:t>
-      </w:r>
-      <w:r>
-        <w:rPr>
-          <w:lang w:val="sr-Cyrl-RS"/>
-        </w:rPr>
-        <w:t xml:space="preserve"> баферу се чувају сви фрејмови који припадају једном прозору. Тестирањем различитих величина прозора установљено је да је величина прозора од 30 фрејмова најповољнија. На нивоу сваког прозора се броји колико је било нерегуларних фрејмова и ако тај број прелази једну трећину укупног броја фрејмова у прозору, прозор се сматра нерегуларним и „пресипа“ у главни бафер који садржи нерегуларне ситуације из детектора особа на нивоу комплетног теста и који се налази у главној класи апликације. На крају сваког прозора </w:t>
-      </w:r>
-      <w:r>
-        <w:rPr>
-          <w:lang w:val="sr-Latn-RS"/>
-        </w:rPr>
-        <w:t>window</w:t>
-      </w:r>
-      <w:r>
-        <w:rPr>
-          <w:lang w:val="sr-Cyrl-RS"/>
-        </w:rPr>
-        <w:t xml:space="preserve"> бафер се ресетује. Постоји још један бафер: </w:t>
-      </w:r>
-      <w:r>
-        <w:rPr>
-          <w:lang w:val="sr-Cyrl-RS"/>
-        </w:rPr>
-        <w:t>people_cons_buffer</w:t>
-      </w:r>
-      <w:r>
-        <w:rPr>
-          <w:lang w:val="sr-Cyrl-RS"/>
-        </w:rPr>
-        <w:t xml:space="preserve">, који чува узастопне нерегуларне фрејмове у једном прозору. Овај бафер има улогу да контролише прелаз између фрејмова. Може се десити да се нерегуларна секвенца налази на прелазу између два прозора, тј. да се један њен део налази у текућем, а други у следећем фрејму, и да због ресетовања </w:t>
-      </w:r>
-      <w:r>
-        <w:rPr>
-          <w:lang w:val="sr-Latn-RS"/>
-        </w:rPr>
-        <w:t>window</w:t>
-      </w:r>
-      <w:r>
-        <w:rPr>
-          <w:lang w:val="sr-Cyrl-RS"/>
-        </w:rPr>
-        <w:t xml:space="preserve"> бафера она не </w:t>
+        <w:t xml:space="preserve">а и како би се избегле случајне лажне </w:t>
+      </w:r>
+      <w:r>
+        <w:rPr>
+          <w:lang w:val="sr-Cyrl-RS"/>
+        </w:rPr>
+        <w:t xml:space="preserve">детекције, </w:t>
+      </w:r>
+      <w:r>
+        <w:rPr>
+          <w:lang w:val="sr-Cyrl-RS"/>
+        </w:rPr>
+        <w:t xml:space="preserve">посматрају се „прозори“ </w:t>
+      </w:r>
+      <w:r>
+        <w:rPr>
+          <w:lang w:val="sr-Cyrl-RS"/>
+        </w:rPr>
+        <w:t xml:space="preserve">фрејмова. </w:t>
+      </w:r>
+      <w:r>
+        <w:rPr>
+          <w:lang w:val="sr-Cyrl-RS"/>
+        </w:rPr>
+        <w:t>У</w:t>
+      </w:r>
+      <w:r>
+        <w:rPr>
+          <w:lang w:val="sr-Cyrl-RS"/>
+        </w:rPr>
+        <w:t xml:space="preserve"> наставку ће бити описана детекција нерегуларности која се односи на </w:t>
+      </w:r>
+      <w:r>
+        <w:rPr>
+          <w:lang w:val="sr-Cyrl-RS"/>
+        </w:rPr>
+        <w:t>једну класу објеката.</w:t>
+      </w:r>
+      <w:r>
+        <w:rPr>
+          <w:lang w:val="sr-Cyrl-RS"/>
+        </w:rPr>
+        <w:t xml:space="preserve"> </w:t>
+      </w:r>
+      <w:r>
+        <w:rPr>
+          <w:lang w:val="sr-Cyrl-RS"/>
+        </w:rPr>
+        <w:t>„</w:t>
+      </w:r>
+      <w:r>
+        <w:rPr>
+          <w:lang w:val="sr-Cyrl-RS"/>
+        </w:rPr>
+        <w:t>П</w:t>
+      </w:r>
+      <w:r>
+        <w:rPr>
+          <w:lang w:val="sr-Cyrl-RS"/>
+        </w:rPr>
+        <w:t>розор</w:t>
+      </w:r>
+      <w:r>
+        <w:rPr>
+          <w:lang w:val="sr-Cyrl-RS"/>
+        </w:rPr>
+        <w:t>“</w:t>
+      </w:r>
+      <w:r>
+        <w:rPr>
+          <w:lang w:val="sr-Cyrl-RS"/>
+        </w:rPr>
+        <w:t xml:space="preserve"> бафер чува све фрејмове</w:t>
+      </w:r>
+      <w:r>
+        <w:rPr>
+          <w:lang w:val="sr-Cyrl-RS"/>
+        </w:rPr>
+        <w:t xml:space="preserve"> који припадају једном прозору. Тестирањем различитих величина прозора установљено је да је величина прозора од 30 фрејмова најповољнија. На нивоу сваког прозора се броји колико је било нерегуларних фрејмова и ако тај број прелази једну трећину укупног броја фрејмова у прозору, прозор се сматра нерегуларним и „пресипа“ у главни бафер који садржи нерегуларне ситуације </w:t>
+      </w:r>
+      <w:r>
+        <w:rPr>
+          <w:lang w:val="sr-Cyrl-RS"/>
+        </w:rPr>
+        <w:t xml:space="preserve">овог типа </w:t>
+      </w:r>
+      <w:r>
+        <w:rPr>
+          <w:lang w:val="sr-Cyrl-RS"/>
+        </w:rPr>
+        <w:t xml:space="preserve">на нивоу комплетног теста и који се налази у главној класи апликације. На крају сваког прозора </w:t>
       </w:r>
       <w:r>
         <w:rPr>
           <w:lang w:val="sr-Cyrl-RS"/>
         </w:rPr>
         <w:lastRenderedPageBreak/>
-        <w:t xml:space="preserve">буде урачуната у потпуности (један део упада у прозор који у целини нема довољно нерегуларних фрејмова да би се сматрао проблематичним) или не буде урачуната уопште (ниједан од два прозора нема довољан број нерегуларних фрејмова да се сматра пронлематичним). Из тог разлога се на прелазу из једног у други прозор испитује да ли баферу који садржи узастопне нерегуларне фрејмове није празан. Ако није празан, текући прозор се „скраћује“ за број елемената </w:t>
-      </w:r>
-      <w:r>
-        <w:rPr>
-          <w:lang w:val="sr-Cyrl-RS"/>
-        </w:rPr>
-        <w:t>people_cons_buffer</w:t>
-      </w:r>
-      <w:r>
-        <w:rPr>
-          <w:lang w:val="sr-Cyrl-RS"/>
-        </w:rPr>
-        <w:t xml:space="preserve">-а и не отвара се нови прозор док год има сукцесивних нерегуларних фрејмова. Када се наиђе на први валидни фрејм, испитује се да ли у </w:t>
-      </w:r>
-      <w:r>
-        <w:rPr>
-          <w:lang w:val="sr-Cyrl-RS"/>
-        </w:rPr>
-        <w:t>people_cons_buffer</w:t>
-      </w:r>
-      <w:r>
-        <w:rPr>
-          <w:lang w:val="sr-Cyrl-RS"/>
-        </w:rPr>
-        <w:t xml:space="preserve">-у има више од 15 елемената и ако има ти фрејмови се пребацују у главни бафер. Након тога се прелази на следећи прозор. Ово је интерна логика детектора особа и промене су видљиве кроз ажурирање бафера из главне класе који је додељен овом детектору. Резултат обраде сваког појединачног фрејма може утицате на преостале детекторе у систему зато што ако нема само једне особе у фрејму, нема потребе прослеђивати тај фрејм даље, он ће представљати прекид прозора других детектора и главна класа ће позвати одговарајуће функције за ресетовање осталих детектора. </w:t>
+        <w:t>прозор</w:t>
+      </w:r>
+      <w:r>
+        <w:rPr>
+          <w:lang w:val="sr-Cyrl-RS"/>
+        </w:rPr>
+        <w:t xml:space="preserve"> бафер се ре</w:t>
+      </w:r>
+      <w:r>
+        <w:rPr>
+          <w:lang w:val="sr-Cyrl-RS"/>
+        </w:rPr>
+        <w:t>сетује. Постоји још један бафер</w:t>
+      </w:r>
+      <w:r>
+        <w:rPr>
+          <w:lang w:val="sr-Cyrl-RS"/>
+        </w:rPr>
+        <w:t xml:space="preserve"> који чува узастопне нерегуларне фрејмове у једном прозору. Овај бафер има улогу да контролише прелаз између фрејмова. Може се десити да се нерегуларна секвенца налази на прелазу између два прозора, тј. да се један њен део налази у текућем, а други у следећем </w:t>
+      </w:r>
+      <w:r>
+        <w:rPr>
+          <w:lang w:val="sr-Cyrl-RS"/>
+        </w:rPr>
+        <w:t>прозору</w:t>
+      </w:r>
+      <w:r>
+        <w:rPr>
+          <w:lang w:val="sr-Cyrl-RS"/>
+        </w:rPr>
+        <w:t xml:space="preserve">, и да због ресетовања </w:t>
+      </w:r>
+      <w:r>
+        <w:rPr>
+          <w:lang w:val="sr-Cyrl-RS"/>
+        </w:rPr>
+        <w:t>прозор</w:t>
+      </w:r>
+      <w:r>
+        <w:rPr>
+          <w:lang w:val="sr-Cyrl-RS"/>
+        </w:rPr>
+        <w:t xml:space="preserve"> бафера она не буде урачуната у потпуности (један део упада у прозор који у целини нема довољно нерегуларних фрејмова да би се сматрао проблематичним) или не буде урачуната уопште (ниједан од два прозора нема довољан број нерегул</w:t>
+      </w:r>
+      <w:r>
+        <w:rPr>
+          <w:lang w:val="sr-Cyrl-RS"/>
+        </w:rPr>
+        <w:t>арних фрејмова да се сматрао проб</w:t>
+      </w:r>
+      <w:r>
+        <w:rPr>
+          <w:lang w:val="sr-Cyrl-RS"/>
+        </w:rPr>
+        <w:t>лематичним). Из тог разлога се на прелазу из једног у др</w:t>
+      </w:r>
+      <w:r>
+        <w:rPr>
+          <w:lang w:val="sr-Cyrl-RS"/>
+        </w:rPr>
+        <w:t>уги прозор испитује да ли бафер</w:t>
+      </w:r>
+      <w:r>
+        <w:rPr>
+          <w:lang w:val="sr-Cyrl-RS"/>
+        </w:rPr>
+        <w:t xml:space="preserve"> који садржи узастопне нерегуларне фрејмове није празан. Ако није празан, текући прозор се „скраћује“ за број елемената </w:t>
+      </w:r>
+      <w:r>
+        <w:rPr>
+          <w:lang w:val="sr-Cyrl-RS"/>
+        </w:rPr>
+        <w:t xml:space="preserve">тог бафера </w:t>
+      </w:r>
+      <w:r>
+        <w:rPr>
+          <w:lang w:val="sr-Cyrl-RS"/>
+        </w:rPr>
+        <w:t xml:space="preserve">и не отвара се нови прозор док год има сукцесивних нерегуларних фрејмова. Када се наиђе на први валидни фрејм, испитује се да ли у </w:t>
+      </w:r>
+      <w:r>
+        <w:rPr>
+          <w:lang w:val="sr-Cyrl-RS"/>
+        </w:rPr>
+        <w:t>баферу узастопних нерегуларних фрејмова</w:t>
+      </w:r>
+      <w:r>
+        <w:rPr>
+          <w:lang w:val="sr-Cyrl-RS"/>
+        </w:rPr>
+        <w:t xml:space="preserve"> има више од 15 елемената и ако има ти фрејмови се пребацују у главни бафер. Након тога се прелази на следећи прозор. Ово је интерна логика детектора </w:t>
+      </w:r>
+      <w:r>
+        <w:rPr>
+          <w:lang w:val="sr-Cyrl-RS"/>
+        </w:rPr>
+        <w:t>објеката</w:t>
+      </w:r>
+      <w:r>
+        <w:rPr>
+          <w:lang w:val="sr-Cyrl-RS"/>
+        </w:rPr>
+        <w:t xml:space="preserve"> и промене су видљиве кроз ажурирањ</w:t>
+      </w:r>
+      <w:r>
+        <w:rPr>
+          <w:lang w:val="sr-Cyrl-RS"/>
+        </w:rPr>
+        <w:t>е бафера из главне класе који су</w:t>
+      </w:r>
+      <w:r>
+        <w:rPr>
+          <w:lang w:val="sr-Cyrl-RS"/>
+        </w:rPr>
+        <w:t xml:space="preserve"> додељен</w:t>
+      </w:r>
+      <w:r>
+        <w:rPr>
+          <w:lang w:val="sr-Cyrl-RS"/>
+        </w:rPr>
+        <w:t>и</w:t>
+      </w:r>
+      <w:r>
+        <w:rPr>
+          <w:lang w:val="sr-Cyrl-RS"/>
+        </w:rPr>
+        <w:t xml:space="preserve"> овом детектору</w:t>
+      </w:r>
+      <w:r>
+        <w:rPr>
+          <w:lang w:val="sr-Cyrl-RS"/>
+        </w:rPr>
+        <w:t xml:space="preserve"> (за сваки тип објеката по један)</w:t>
+      </w:r>
+      <w:r>
+        <w:rPr>
+          <w:lang w:val="sr-Cyrl-RS"/>
+        </w:rPr>
+        <w:t xml:space="preserve">. Резултат обраде сваког </w:t>
+      </w:r>
+      <w:r>
+        <w:rPr>
+          <w:lang w:val="sr-Cyrl-RS"/>
+        </w:rPr>
+        <w:t>појединачног фрејма може утицати</w:t>
+      </w:r>
+      <w:r>
+        <w:rPr>
+          <w:lang w:val="sr-Cyrl-RS"/>
+        </w:rPr>
+        <w:t xml:space="preserve"> на преостале детекторе у систему зато што ако нема само једне особе у фрејму, нема потре</w:t>
+      </w:r>
+      <w:r>
+        <w:rPr>
+          <w:lang w:val="sr-Cyrl-RS"/>
+        </w:rPr>
+        <w:t xml:space="preserve">бе прослеђивати тај фрејм даље - </w:t>
+      </w:r>
+      <w:r>
+        <w:rPr>
+          <w:lang w:val="sr-Cyrl-RS"/>
+        </w:rPr>
+        <w:t xml:space="preserve">он ће представљати прекид прозора других детектора и главна класа ће позвати одговарајуће функције за ресетовање осталих детектора. </w:t>
+      </w:r>
+      <w:r>
+        <w:rPr>
+          <w:lang w:val="sr-Cyrl-RS"/>
+        </w:rPr>
+        <w:t>Обезбеђена је и функција која ће око детектованог објекта исцртати оквирни правоугаоник како би се јасно обележио.</w:t>
       </w:r>
     </w:p>
     <w:p>
@@ -19853,6 +20035,12 @@
       </w:r>
       <w:r>
         <w:rPr>
+          <w:lang w:val="sr-Cyrl-RS"/>
+        </w:rPr>
+        <w:t xml:space="preserve">такође </w:t>
+      </w:r>
+      <w:r>
+        <w:rPr>
           <w:lang w:val="sr-Latn-RS"/>
         </w:rPr>
         <w:t xml:space="preserve">OpenCV DNN </w:t>
@@ -19861,25 +20049,229 @@
         <w:rPr>
           <w:lang w:val="sr-Cyrl-RS"/>
         </w:rPr>
-        <w:t xml:space="preserve">модул. На почетку било је потребно учитати мрежу и проследити слојеве модедла и тежине.Тежине се могу преузети са линка: </w:t>
-      </w:r>
-      <w:r>
-        <w:rPr>
-          <w:lang w:val="sr-Cyrl-RS"/>
-        </w:rPr>
-        <w:t xml:space="preserve">https://github.com/opencv/opencv_3rdparty/raw/dnn_samples_face_detector_20170830/res10_300x300_ssd_iter_140000.caffemodel, </w:t>
-      </w:r>
-      <w:r>
-        <w:rPr>
-          <w:lang w:val="sr-Cyrl-RS"/>
-        </w:rPr>
-        <w:t>а слојеви модела (архитектура мреже) са линка</w:t>
-      </w:r>
-      <w:r>
-        <w:rPr>
-          <w:lang w:val="sr-Cyrl-RS"/>
-        </w:rPr>
-        <w:t>: https://github.com/opencv/opencv_extra/blob/4.x/testdata/dnn/opencv_face_detector.prototxt.</w:t>
+        <w:t xml:space="preserve">модул. </w:t>
+      </w:r>
+      <w:r>
+        <w:rPr>
+          <w:lang w:val="sr-Cyrl-RS"/>
+        </w:rPr>
+        <w:t xml:space="preserve">Конкретно, учитана је квантована </w:t>
+      </w:r>
+      <w:r>
+        <w:rPr>
+          <w:lang w:val="sr-Cyrl-RS"/>
+        </w:rPr>
+        <w:t>TensorFlow</w:t>
+      </w:r>
+      <w:r>
+        <w:rPr>
+          <w:lang w:val="sr-Cyrl-RS"/>
+        </w:rPr>
+        <w:t xml:space="preserve"> верзија [32</w:t>
+      </w:r>
+      <w:r>
+        <w:rPr>
+          <w:lang w:val="sr-Cyrl-RS"/>
+        </w:rPr>
+        <w:t>]</w:t>
+      </w:r>
+      <w:r>
+        <w:rPr>
+          <w:lang w:val="sr-Cyrl-RS"/>
+        </w:rPr>
+        <w:t xml:space="preserve"> детектора лица. </w:t>
+      </w:r>
+      <w:r>
+        <w:rPr>
+          <w:lang w:val="sr-Cyrl-RS"/>
+        </w:rPr>
+        <w:t>Да би се постигла најбоља поузданост</w:t>
+      </w:r>
+      <w:r>
+        <w:rPr>
+          <w:lang w:val="sr-Cyrl-RS"/>
+        </w:rPr>
+        <w:t xml:space="preserve"> треба препроцесирати податке. М</w:t>
+      </w:r>
+      <w:r>
+        <w:rPr>
+          <w:lang w:val="sr-Cyrl-RS"/>
+        </w:rPr>
+        <w:t xml:space="preserve">оделу треба проследити </w:t>
+      </w:r>
+      <w:r>
+        <w:rPr>
+          <w:lang w:val="sr-Cyrl-RS"/>
+        </w:rPr>
+        <w:t xml:space="preserve">BGR </w:t>
+      </w:r>
+      <w:r>
+        <w:rPr>
+          <w:lang w:val="sr-Cyrl-RS"/>
+        </w:rPr>
+        <w:t>слике димензија</w:t>
+      </w:r>
+      <w:r>
+        <w:rPr>
+          <w:lang w:val="sr-Cyrl-RS"/>
+        </w:rPr>
+        <w:t xml:space="preserve"> 300x300 </w:t>
+      </w:r>
+      <w:r>
+        <w:rPr>
+          <w:lang w:val="sr-Cyrl-RS"/>
+        </w:rPr>
+        <w:t>над којима је примењено одузимање средње вредности</w:t>
+      </w:r>
+      <w:r>
+        <w:rPr>
+          <w:lang w:val="sr-Cyrl-RS"/>
+        </w:rPr>
+        <w:t xml:space="preserve"> (104, 177, 123) </w:t>
+      </w:r>
+      <w:r>
+        <w:rPr>
+          <w:lang w:val="sr-Cyrl-RS"/>
+        </w:rPr>
+        <w:t xml:space="preserve">за сваки од </w:t>
+      </w:r>
+      <w:r>
+        <w:rPr>
+          <w:lang w:val="sr-Cyrl-RS"/>
+        </w:rPr>
+        <w:t xml:space="preserve">B, G i R </w:t>
+      </w:r>
+      <w:r>
+        <w:rPr>
+          <w:lang w:val="sr-Cyrl-RS"/>
+        </w:rPr>
+        <w:t>канала, респективно</w:t>
+      </w:r>
+      <w:r>
+        <w:rPr>
+          <w:lang w:val="sr-Cyrl-RS"/>
+        </w:rPr>
+        <w:t>.</w:t>
+      </w:r>
+      <w:r>
+        <w:rPr>
+          <w:lang w:val="sr-Cyrl-RS"/>
+        </w:rPr>
+        <w:t xml:space="preserve"> </w:t>
+      </w:r>
+      <w:r>
+        <w:rPr>
+          <w:lang w:val="sr-Cyrl-RS"/>
+        </w:rPr>
+        <w:t>Ове три вредности представљају пресечне интензитете</w:t>
+      </w:r>
+      <w:r>
+        <w:rPr>
+          <w:lang w:val="sr-Cyrl-RS"/>
+        </w:rPr>
+        <w:t xml:space="preserve"> пиксела над целим тренинг скупом за сваки од канала. Функција </w:t>
+      </w:r>
+      <w:r>
+        <w:rPr>
+          <w:lang w:val="sr-Cyrl-RS"/>
+        </w:rPr>
+        <w:t>blobFromImage</w:t>
+      </w:r>
+      <w:r>
+        <w:rPr>
+          <w:lang w:val="sr-Cyrl-RS"/>
+        </w:rPr>
+        <w:t xml:space="preserve"> </w:t>
+      </w:r>
+      <w:r>
+        <w:rPr>
+          <w:lang w:val="sr-Cyrl-RS"/>
+        </w:rPr>
+        <w:t>враћа блоб који представља улазну слику на</w:t>
+      </w:r>
+      <w:r>
+        <w:rPr>
+          <w:lang w:val="sr-Cyrl-RS"/>
+        </w:rPr>
+        <w:t xml:space="preserve">кон одузимања средње вредности, </w:t>
+      </w:r>
+      <w:r>
+        <w:rPr>
+          <w:lang w:val="sr-Cyrl-RS"/>
+        </w:rPr>
+        <w:t>нормализације и замене канала.</w:t>
+      </w:r>
+      <w:r>
+        <w:rPr>
+          <w:lang w:val="sr-Cyrl-RS"/>
+        </w:rPr>
+        <w:t xml:space="preserve"> </w:t>
+      </w:r>
+      <w:r>
+        <w:rPr>
+          <w:lang w:val="sr-Cyrl-RS"/>
+        </w:rPr>
+        <w:t>Резултат прослеђивања блоба мрежи је</w:t>
+      </w:r>
+      <w:r>
+        <w:rPr>
+          <w:lang w:val="sr-Cyrl-RS"/>
+        </w:rPr>
+        <w:t xml:space="preserve"> 4-D </w:t>
+      </w:r>
+      <w:r>
+        <w:rPr>
+          <w:lang w:val="sr-Cyrl-RS"/>
+        </w:rPr>
+        <w:t>низ који садржи информацију о поузданости и координатама лица скалираних на опсег</w:t>
+      </w:r>
+      <w:r>
+        <w:rPr>
+          <w:lang w:val="sr-Cyrl-RS"/>
+        </w:rPr>
+        <w:t xml:space="preserve"> [0, 1], </w:t>
+      </w:r>
+      <w:r>
+        <w:rPr>
+          <w:lang w:val="sr-Cyrl-RS"/>
+        </w:rPr>
+        <w:t>те ћемо множењем тих бројева са оригиналном ширином и висином слике добити предикцију за оригиналну слику.</w:t>
+      </w:r>
+      <w:r>
+        <w:rPr>
+          <w:lang w:val="sr-Cyrl-RS"/>
+        </w:rPr>
+        <w:t xml:space="preserve"> </w:t>
+      </w:r>
+      <w:r>
+        <w:rPr>
+          <w:lang w:val="sr-Cyrl-RS"/>
+        </w:rPr>
+        <w:t xml:space="preserve">Трећа димензија итерира кроз детектована лица. Четврта димензија садржи информацију о оквирном превоугаонику и вероватноћи за свако лице. На пример, </w:t>
+      </w:r>
+      <w:r>
+        <w:rPr>
+          <w:lang w:val="sr-Cyrl-RS"/>
+        </w:rPr>
+        <w:t xml:space="preserve">detections[0,0,0,2] </w:t>
+      </w:r>
+      <w:r>
+        <w:rPr>
+          <w:lang w:val="sr-Cyrl-RS"/>
+        </w:rPr>
+        <w:t>даје информацију о поузданости, а</w:t>
+      </w:r>
+      <w:r>
+        <w:rPr>
+          <w:lang w:val="sr-Cyrl-RS"/>
+        </w:rPr>
+        <w:t xml:space="preserve"> detections[0,0,0,3:6] </w:t>
+      </w:r>
+      <w:r>
+        <w:rPr>
+          <w:lang w:val="sr-Cyrl-RS"/>
+        </w:rPr>
+        <w:t xml:space="preserve">оквирни правоугаоник. </w:t>
       </w:r>
     </w:p>
     <w:p>
@@ -19893,455 +20285,15 @@
         <w:rPr>
           <w:lang w:val="sr-Cyrl-RS"/>
         </w:rPr>
-        <w:t>Квантована верзија доступна је на линку</w:t>
-      </w:r>
-      <w:r>
-        <w:rPr>
-          <w:lang w:val="sr-Cyrl-RS"/>
-        </w:rPr>
-        <w:t>:</w:t>
-      </w:r>
-    </w:p>
-    <w:p>
-      <w:pPr>
-        <w:jc w:val="both"/>
-        <w:rPr>
-          <w:lang w:val="sr-Cyrl-RS"/>
-        </w:rPr>
-      </w:pPr>
-      <w:r>
-        <w:rPr>
-          <w:lang w:val="sr-Cyrl-RS"/>
-        </w:rPr>
-        <w:t>https://github.com/opencv/opencv/blob/4.x/samples/dnn/face_detector/opencv_face_detector.pbtxt</w:t>
-      </w:r>
-    </w:p>
-    <w:p>
-      <w:pPr>
-        <w:jc w:val="both"/>
-        <w:rPr>
-          <w:lang w:val="sr-Cyrl-RS"/>
-        </w:rPr>
-      </w:pPr>
-      <w:r>
-        <w:rPr>
-          <w:lang w:val="sr-Cyrl-RS"/>
-        </w:rPr>
-        <w:t>https://github.com/opencv/opencv_3rdparty/raw/8033c2bc31b3256f0d461c919ecc01c2428ca03b/opencv_face_detector_uint8.pb</w:t>
-      </w:r>
-    </w:p>
-    <w:p>
-      <w:pPr>
-        <w:jc w:val="both"/>
-        <w:rPr>
-          <w:lang w:val="sr-Cyrl-RS"/>
-        </w:rPr>
-      </w:pPr>
-      <w:r>
-        <w:rPr>
-          <w:lang w:val="sr-Cyrl-RS"/>
-        </w:rPr>
-        <w:t xml:space="preserve">Да би се постигла најбоља поузданост моделу треба проследити </w:t>
-      </w:r>
-      <w:r>
-        <w:rPr>
-          <w:lang w:val="sr-Cyrl-RS"/>
-        </w:rPr>
-        <w:t xml:space="preserve">BGR </w:t>
-      </w:r>
-      <w:r>
-        <w:rPr>
-          <w:lang w:val="sr-Cyrl-RS"/>
-        </w:rPr>
-        <w:t>слике димензија</w:t>
-      </w:r>
-      <w:r>
-        <w:rPr>
-          <w:lang w:val="sr-Cyrl-RS"/>
-        </w:rPr>
-        <w:t xml:space="preserve"> 300x300 </w:t>
-      </w:r>
-      <w:r>
-        <w:rPr>
-          <w:lang w:val="sr-Cyrl-RS"/>
-        </w:rPr>
-        <w:t>над којима је примењено одузимање средње вредности</w:t>
-      </w:r>
-      <w:r>
-        <w:rPr>
-          <w:lang w:val="sr-Cyrl-RS"/>
-        </w:rPr>
-        <w:t xml:space="preserve"> (104, 177, 123) </w:t>
-      </w:r>
-      <w:r>
-        <w:rPr>
-          <w:lang w:val="sr-Cyrl-RS"/>
-        </w:rPr>
-        <w:t xml:space="preserve">за сваки од </w:t>
-      </w:r>
-      <w:r>
-        <w:rPr>
-          <w:lang w:val="sr-Cyrl-RS"/>
-        </w:rPr>
-        <w:t xml:space="preserve">B, G i R </w:t>
-      </w:r>
-      <w:r>
-        <w:rPr>
-          <w:lang w:val="sr-Cyrl-RS"/>
-        </w:rPr>
-        <w:t>канала, респективно</w:t>
-      </w:r>
-      <w:r>
-        <w:rPr>
-          <w:lang w:val="sr-Cyrl-RS"/>
-        </w:rPr>
-        <w:t xml:space="preserve">. </w:t>
-      </w:r>
-      <w:r>
-        <w:rPr>
-          <w:lang w:val="sr-Cyrl-RS"/>
-        </w:rPr>
-        <w:t>Ово је одређено коришћењем функције</w:t>
-      </w:r>
-      <w:r>
-        <w:rPr>
-          <w:lang w:val="sr-Cyrl-RS"/>
-        </w:rPr>
-        <w:t xml:space="preserve"> blobFromImage.</w:t>
-      </w:r>
-      <w:r>
-        <w:rPr>
-          <w:lang w:val="sr-Cyrl-RS"/>
-        </w:rPr>
-        <w:t xml:space="preserve"> Да бисмо добили конкретне предикције на основу дубоке неуронске мреже, потребно је да препроцесирамо податке. Одузимање средишње вредности се користи како би се умањио ефекат у сликама из скупа података (dataset)</w:t>
-      </w:r>
-      <w:r>
-        <w:rPr>
-          <w:lang w:val="sr-Cyrl-RS"/>
-        </w:rPr>
-        <w:t xml:space="preserve">. </w:t>
-      </w:r>
-      <w:r>
-        <w:rPr>
-          <w:lang w:val="sr-Cyrl-RS"/>
-        </w:rPr>
-        <w:t xml:space="preserve">Пре него што се крене са тренирањем дубоке неуронске мреже израчунају се пресечни интензитети пиксела над целим тренинг скупом за сваки од канала. Резултат је уређена тројка. Пре пропуштања слике кроз мрежу, одузмемо усредњене вредности за сваки од канала улазне слике. Можемо имати и фактор скалирања који се додаје при нормализацији. Функција </w:t>
-      </w:r>
-      <w:r>
-        <w:rPr>
-          <w:lang w:val="sr-Cyrl-RS"/>
-        </w:rPr>
-        <w:t xml:space="preserve">cv.dnn.blobFromImage(image[, scalefactor[, size[, mean[, swapRB[, crop[, ddepth]]]]]]) -&gt;retval </w:t>
-      </w:r>
-      <w:r>
-        <w:rPr>
-          <w:lang w:val="sr-Cyrl-RS"/>
-        </w:rPr>
-        <w:t>креира</w:t>
-      </w:r>
-      <w:r>
-        <w:rPr>
-          <w:lang w:val="sr-Cyrl-RS"/>
-        </w:rPr>
-        <w:t xml:space="preserve"> 4-D </w:t>
-      </w:r>
-      <w:r>
-        <w:rPr>
-          <w:lang w:val="sr-Cyrl-RS"/>
-        </w:rPr>
-        <w:t>блоб на основу слике</w:t>
-      </w:r>
-      <w:r>
-        <w:rPr>
-          <w:lang w:val="sr-Cyrl-RS"/>
-        </w:rPr>
-        <w:t xml:space="preserve">. </w:t>
-      </w:r>
-      <w:r>
-        <w:rPr>
-          <w:lang w:val="sr-Cyrl-RS"/>
-        </w:rPr>
-        <w:t>Опционо мења димензију и исеца слику од центра</w:t>
-      </w:r>
-      <w:r>
-        <w:rPr>
-          <w:lang w:val="sr-Cyrl-RS"/>
-        </w:rPr>
-        <w:t xml:space="preserve">, </w:t>
-      </w:r>
-      <w:r>
-        <w:rPr>
-          <w:lang w:val="sr-Cyrl-RS"/>
-        </w:rPr>
-        <w:t>одузима средње вредности, скалира вредности на основу фактора скалирања, врши замену плавог и црвеног канала.</w:t>
-      </w:r>
-      <w:r>
-        <w:rPr>
-          <w:lang w:val="sr-Cyrl-RS"/>
-        </w:rPr>
-        <w:t xml:space="preserve"> [15]</w:t>
-      </w:r>
-    </w:p>
-    <w:p>
-      <w:pPr>
-        <w:jc w:val="both"/>
-        <w:rPr>
-          <w:lang w:val="sr-Cyrl-RS"/>
-        </w:rPr>
-      </w:pPr>
-      <w:r>
-        <w:rPr>
-          <w:lang w:val="sr-Cyrl-RS"/>
-        </w:rPr>
-        <w:t>1.</w:t>
-      </w:r>
-      <w:r>
-        <w:rPr>
-          <w:lang w:val="sr-Cyrl-RS"/>
-        </w:rPr>
-        <w:tab/>
-        <w:t>Image – улазна слика</w:t>
-      </w:r>
-    </w:p>
-    <w:p>
-      <w:pPr>
-        <w:jc w:val="both"/>
-        <w:rPr>
-          <w:lang w:val="sr-Cyrl-RS"/>
-        </w:rPr>
-      </w:pPr>
-      <w:r>
-        <w:rPr>
-          <w:lang w:val="sr-Cyrl-RS"/>
-        </w:rPr>
-        <w:t>2.</w:t>
-      </w:r>
-      <w:r>
-        <w:rPr>
-          <w:lang w:val="sr-Cyrl-RS"/>
-        </w:rPr>
-        <w:tab/>
-        <w:t xml:space="preserve">Scalefactor- </w:t>
-      </w:r>
-      <w:r>
-        <w:rPr>
-          <w:lang w:val="sr-Cyrl-RS"/>
-        </w:rPr>
-        <w:t>Фактор скалирања који се примњује након одузимања средишње вредности</w:t>
-      </w:r>
-    </w:p>
-    <w:p>
-      <w:pPr>
-        <w:jc w:val="both"/>
-        <w:rPr>
-          <w:lang w:val="sr-Cyrl-RS"/>
-        </w:rPr>
-      </w:pPr>
-      <w:r>
-        <w:rPr>
-          <w:lang w:val="sr-Cyrl-RS"/>
-        </w:rPr>
-        <w:t>3.</w:t>
-      </w:r>
-      <w:r>
-        <w:rPr>
-          <w:lang w:val="sr-Cyrl-RS"/>
-        </w:rPr>
-        <w:tab/>
-        <w:t>Size – величина излазне слике</w:t>
-      </w:r>
-    </w:p>
-    <w:p>
-      <w:pPr>
-        <w:jc w:val="both"/>
-        <w:rPr>
-          <w:lang w:val="sr-Cyrl-RS"/>
-        </w:rPr>
-      </w:pPr>
-      <w:r>
-        <w:rPr>
-          <w:lang w:val="sr-Cyrl-RS"/>
-        </w:rPr>
-        <w:t>4.</w:t>
-      </w:r>
-      <w:r>
-        <w:rPr>
-          <w:lang w:val="sr-Cyrl-RS"/>
-        </w:rPr>
-        <w:tab/>
-        <w:t>Mean - scalar with mean values which are subtracted from channels. Values are intended to be in (mean-R, mean-G, mean-B) order if image has BGR ordering and swapRB is true</w:t>
-      </w:r>
-    </w:p>
-    <w:p>
-      <w:pPr>
-        <w:jc w:val="both"/>
-        <w:rPr>
-          <w:lang w:val="sr-Cyrl-RS"/>
-        </w:rPr>
-      </w:pPr>
-      <w:r>
-        <w:rPr>
-          <w:lang w:val="sr-Cyrl-RS"/>
-        </w:rPr>
-        <w:lastRenderedPageBreak/>
-        <w:t>5.</w:t>
-      </w:r>
-      <w:r>
-        <w:rPr>
-          <w:lang w:val="sr-Cyrl-RS"/>
-        </w:rPr>
-        <w:tab/>
-        <w:t xml:space="preserve">swapRB - OpenCV assumes images are in BGR channel order; however, the `mean` value assumes we are using RGB order. To resolve this discrepancy we can swap the R and B channels in image by setting this value to `True`. </w:t>
-      </w:r>
-    </w:p>
-    <w:p>
-      <w:pPr>
-        <w:jc w:val="both"/>
-        <w:rPr>
-          <w:lang w:val="sr-Cyrl-RS"/>
-        </w:rPr>
-      </w:pPr>
-      <w:r>
-        <w:rPr>
-          <w:lang w:val="sr-Cyrl-RS"/>
-        </w:rPr>
-        <w:t>6.</w:t>
-      </w:r>
-      <w:r>
-        <w:rPr>
-          <w:lang w:val="sr-Cyrl-RS"/>
-        </w:rPr>
-        <w:tab/>
-        <w:t>crop – flag which indicates wheather image will be cropped after resize or not</w:t>
-      </w:r>
-    </w:p>
-    <w:p>
-      <w:pPr>
-        <w:jc w:val="both"/>
-        <w:rPr>
-          <w:lang w:val="sr-Cyrl-RS"/>
-        </w:rPr>
-      </w:pPr>
-      <w:r>
-        <w:rPr>
-          <w:lang w:val="sr-Cyrl-RS"/>
-        </w:rPr>
-        <w:t>7.</w:t>
-      </w:r>
-      <w:r>
-        <w:rPr>
-          <w:lang w:val="sr-Cyrl-RS"/>
-        </w:rPr>
-        <w:tab/>
-        <w:t>ddepth – depth of output blob, Choose CV_32F or CV_8U</w:t>
-      </w:r>
-    </w:p>
-    <w:p>
-      <w:pPr>
-        <w:jc w:val="both"/>
-        <w:rPr>
-          <w:lang w:val="sr-Cyrl-RS"/>
-        </w:rPr>
-      </w:pPr>
-      <w:r>
-        <w:rPr>
-          <w:lang w:val="sr-Cyrl-RS"/>
-        </w:rPr>
-        <w:t>Функција враћа блоб који представља улазну слику након одузимања средње вредности, нормализације и замене канала.</w:t>
-      </w:r>
-      <w:r>
-        <w:rPr>
-          <w:lang w:val="sr-Cyrl-RS"/>
-        </w:rPr>
-        <w:t xml:space="preserve"> [16]</w:t>
-      </w:r>
-    </w:p>
-    <w:p>
-      <w:pPr>
-        <w:jc w:val="both"/>
-        <w:rPr>
-          <w:lang w:val="sr-Cyrl-RS"/>
-        </w:rPr>
-      </w:pPr>
-      <w:r>
-        <w:rPr>
-          <w:lang w:val="sr-Cyrl-RS"/>
-        </w:rPr>
-        <w:t>Резултат прослеђивања блоба мрежи је</w:t>
-      </w:r>
-      <w:r>
-        <w:rPr>
-          <w:lang w:val="sr-Cyrl-RS"/>
-        </w:rPr>
-        <w:t xml:space="preserve"> 4-D </w:t>
-      </w:r>
-      <w:r>
-        <w:rPr>
-          <w:lang w:val="sr-Cyrl-RS"/>
-        </w:rPr>
-        <w:t>низ који садржи информацију о поузданости и координатама лица скалираних на опсег</w:t>
-      </w:r>
-      <w:r>
-        <w:rPr>
-          <w:lang w:val="sr-Cyrl-RS"/>
-        </w:rPr>
-        <w:t xml:space="preserve"> [0, 1], </w:t>
-      </w:r>
-      <w:r>
-        <w:rPr>
-          <w:lang w:val="sr-Cyrl-RS"/>
-        </w:rPr>
-        <w:t>те ћемо множењем тих бројева са оригиналном ширином и висином слике добити предикцију за оригиналну слику.</w:t>
-      </w:r>
-      <w:r>
-        <w:rPr>
-          <w:lang w:val="sr-Cyrl-RS"/>
-        </w:rPr>
-        <w:t xml:space="preserve"> </w:t>
-      </w:r>
-      <w:r>
-        <w:rPr>
-          <w:lang w:val="sr-Cyrl-RS"/>
-        </w:rPr>
-        <w:t xml:space="preserve">Трећа димензија итерира кроз детектована лица. Четврта димензија садржи информацију о оквирном превоугаонику и вероватноћи за свако лице. На пример, </w:t>
-      </w:r>
-      <w:r>
-        <w:rPr>
-          <w:lang w:val="sr-Cyrl-RS"/>
-        </w:rPr>
-        <w:t xml:space="preserve">detections[0,0,0,2] </w:t>
-      </w:r>
-      <w:r>
-        <w:rPr>
-          <w:lang w:val="sr-Cyrl-RS"/>
-        </w:rPr>
-        <w:t>даје информацију о поузданости, а</w:t>
-      </w:r>
-      <w:r>
-        <w:rPr>
-          <w:lang w:val="sr-Cyrl-RS"/>
-        </w:rPr>
-        <w:t xml:space="preserve"> detections[0,0,0,3:6] </w:t>
-      </w:r>
-      <w:r>
-        <w:rPr>
-          <w:lang w:val="sr-Cyrl-RS"/>
-        </w:rPr>
-        <w:t xml:space="preserve">оквирни правоугаоник. </w:t>
-      </w:r>
-    </w:p>
-    <w:p>
-      <w:pPr>
-        <w:jc w:val="both"/>
-        <w:rPr>
-          <w:lang w:val="sr-Cyrl-RS"/>
-        </w:rPr>
-      </w:pPr>
-      <w:r>
-        <w:rPr>
-          <w:lang w:val="sr-Cyrl-RS"/>
-        </w:rPr>
-        <w:t>Овај детектор има еквивалентне бафере као детектор особа, с тим што је имплементирана и функција за ресетовање која се позива када детектор не добије фрејм. Ова функција проверава да ли је до тог тренутка било најмање 15 узастопних невалидних фрејмова и ако јесте пребацује их у бафер намењен овом детектору из главне класе. Ако то није случај, проверава да ли је обрађено више од две трећине прекинутог прозора. Ако јесте, проверава да ли је више од половине тих фрејмова нерегуларно и ако то јесте случај пребацује прекинути прозор у главни бафер.</w:t>
+        <w:t>Овај детектор има еквивалентне бафере као детектор особа, с тим што је имплементирана и функција за рес</w:t>
+      </w:r>
+      <w:bookmarkStart w:id="59" w:name="_GoBack"/>
+      <w:bookmarkEnd w:id="59"/>
+      <w:r>
+        <w:rPr>
+          <w:lang w:val="sr-Cyrl-RS"/>
+        </w:rPr>
+        <w:t>етовање која се позива када детектор не добије фрејм. Ова функција проверава да ли је до тог тренутка било најмање 15 узастопних невалидних фрејмова и ако јесте пребацује их у бафер намењен овом детектору из главне класе. Ако то није случај, проверава да ли је обрађено више од две трећине прекинутог прозора. Ако јесте, проверава да ли је више од половине тих фрејмова нерегуларно и ако то јесте случај пребацује прекинути прозор у главни бафер.</w:t>
       </w:r>
     </w:p>
     <w:p>
@@ -20413,7 +20365,14 @@
         <w:rPr>
           <w:lang w:val="sr-Cyrl-RS"/>
         </w:rPr>
-        <w:t xml:space="preserve">координате 68 карактеристичних тачака лица. Коришћењем </w:t>
+        <w:t xml:space="preserve">координате 68 карактеристичних тачака </w:t>
+      </w:r>
+      <w:r>
+        <w:rPr>
+          <w:lang w:val="sr-Cyrl-RS"/>
+        </w:rPr>
+        <w:lastRenderedPageBreak/>
+        <w:t xml:space="preserve">лица. Коришћењем </w:t>
       </w:r>
       <w:r>
         <w:rPr>
@@ -20521,7 +20480,6 @@
           <w:szCs w:val="22"/>
           <w:lang w:val="sr-Latn-RS" w:eastAsia="sr-Latn-RS"/>
         </w:rPr>
-        <w:lastRenderedPageBreak/>
         <w:drawing>
           <wp:anchor distT="0" distB="0" distL="114300" distR="114300" simplePos="0" relativeHeight="251712512" behindDoc="0" locked="0" layoutInCell="1" allowOverlap="1" wp14:anchorId="6378A724" wp14:editId="26B0F36F">
             <wp:simplePos x="0" y="0"/>
@@ -20873,7 +20831,15 @@
           <w:color w:val="3C3C3C"/>
           <w:lang w:val="sr-Cyrl-RS"/>
         </w:rPr>
-        <w:t xml:space="preserve"> тачака објекта (у светском координатама), низ одговарајућих тачака на слици (2</w:t>
+        <w:t xml:space="preserve"> тачака објекта (у светском координатама), низ одговарајућих </w:t>
+      </w:r>
+      <w:r>
+        <w:rPr>
+          <w:color w:val="3C3C3C"/>
+          <w:lang w:val="sr-Cyrl-RS"/>
+        </w:rPr>
+        <w:lastRenderedPageBreak/>
+        <w:t>тачака на слици (2</w:t>
       </w:r>
       <w:r>
         <w:rPr>
@@ -21019,7 +20985,6 @@
         <w:rPr>
           <w:noProof/>
         </w:rPr>
-        <w:lastRenderedPageBreak/>
         <w:drawing>
           <wp:anchor distT="0" distB="0" distL="114300" distR="114300" simplePos="0" relativeHeight="251721728" behindDoc="0" locked="0" layoutInCell="1" allowOverlap="1" wp14:anchorId="5D9F4FEA" wp14:editId="43C9BAC5">
             <wp:simplePos x="0" y="0"/>
@@ -21319,6 +21284,7 @@
         <w:rPr>
           <w:noProof/>
         </w:rPr>
+        <w:lastRenderedPageBreak/>
         <w:drawing>
           <wp:anchor distT="0" distB="0" distL="114300" distR="114300" simplePos="0" relativeHeight="251724800" behindDoc="0" locked="0" layoutInCell="1" allowOverlap="1" wp14:anchorId="259E559B" wp14:editId="4646D77A">
             <wp:simplePos x="0" y="0"/>
@@ -21403,7 +21369,6 @@
         <w:rPr>
           <w:noProof/>
         </w:rPr>
-        <w:lastRenderedPageBreak/>
         <w:drawing>
           <wp:anchor distT="0" distB="0" distL="114300" distR="114300" simplePos="0" relativeHeight="251725824" behindDoc="0" locked="0" layoutInCell="1" allowOverlap="1" wp14:anchorId="26C537B1" wp14:editId="76F64901">
             <wp:simplePos x="0" y="0"/>
@@ -21635,6 +21600,7 @@
         <w:rPr>
           <w:lang w:val="en-GB"/>
         </w:rPr>
+        <w:lastRenderedPageBreak/>
         <w:tab/>
         <w:t>Причање је реализовано праћењем покрета усана. Коришћене су карактеристичне тачке горње и доње усне. Детектор је иницијализован сликом ученика из базе података</w:t>
       </w:r>
@@ -21654,14 +21620,7 @@
         <w:rPr>
           <w:lang w:val="sr-Cyrl-RS"/>
         </w:rPr>
-        <w:t xml:space="preserve">Ова растојања су упоређивана са истим растојањима на улазној слици (фрејму) и ако је вредност већа од унапред задате вредности (експериментално је </w:t>
-      </w:r>
-      <w:r>
-        <w:rPr>
-          <w:lang w:val="sr-Cyrl-RS"/>
-        </w:rPr>
-        <w:lastRenderedPageBreak/>
-        <w:t>одабрана вредност 0.2) уста се сматрају отвореним. Креирани су бафери као код претходних детектора. Један бафер представља прозор фрејмова и његова величина је лимитирана на 30 елемената. У оквиру прозора броје се фрејмови на којима су уста ученика отворена и уколико је при преласку на наредни прозор тај број већи од четвртине обрађених фрејмова пријављује се да је ученик причао и тај прозор се премешта у бафер намењен овом детектору. Како се може десити да се ученик прозева или из неког разлога држи уста отвореним дуже време, те ситуације се толеришу и не сматрају невалидним. Постоји бафер који чува фрејмове у којима су уста узастопно отворена. Уколико на пресласку између прозора овај бафер има елемената, отварање новог прозора се одлаже док су уста отворена и ти фрејмови се сматрају валидним. Експериментално је утврђено да приликом причања неће бити више од 4 узастопних фрејмова када су уста отворена, тако да се низови дужи од 4 сматрају валидним „зевањем“ и уколико се налазе у оквиру прозора (не на граници) неће се урачунавати у бројање. При ресетовању услед прекида прозора проузрокованог неким од детектора изнад, испитује се да ли је обрађено више од две трећине фрејмова и ако јесте, проверава се да ли је бројач фрејмова са отвореним устима већи од половине обрађених фрејмова, па ако јесте, прозор се сматра нерегуларним и пребацује у главни бафер.</w:t>
+        <w:t>Ова растојања су упоређивана са истим растојањима на улазној слици (фрејму) и ако је вредност већа од унапред задате вредности (експериментално је одабрана вредност 0.2) уста се сматрају отвореним. Креирани су бафери као код претходних детектора. Један бафер представља прозор фрејмова и његова величина је лимитирана на 30 елемената. У оквиру прозора броје се фрејмови на којима су уста ученика отворена и уколико је при преласку на наредни прозор тај број већи од четвртине обрађених фрејмова пријављује се да је ученик причао и тај прозор се премешта у бафер намењен овом детектору. Како се може десити да се ученик прозева или из неког разлога држи уста отвореним дуже време, те ситуације се толеришу и не сматрају невалидним. Постоји бафер који чува фрејмове у којима су уста узастопно отворена. Уколико на пресласку између прозора овај бафер има елемената, отварање новог прозора се одлаже док су уста отворена и ти фрејмови се сматрају валидним. Експериментално је утврђено да приликом причања неће бити више од 4 узастопних фрејмова када су уста отворена, тако да се низови дужи од 4 сматрају валидним „зевањем“ и уколико се налазе у оквиру прозора (не на граници) неће се урачунавати у бројање. При ресетовању услед прекида прозора проузрокованог неким од детектора изнад, испитује се да ли је обрађено више од две трећине фрејмова и ако јесте, проверава се да ли је бројач фрејмова са отвореним устима већи од половине обрађених фрејмова, па ако јесте, прозор се сматра нерегуларним и пребацује у главни бафер.</w:t>
       </w:r>
     </w:p>
     <w:p>
@@ -21758,6 +21717,21 @@
           <w:lang w:val="sr-Cyrl-RS"/>
         </w:rPr>
       </w:pPr>
+      <w:r>
+        <w:rPr>
+          <w:lang w:val="sr-Cyrl-RS"/>
+        </w:rPr>
+        <w:t>First of all, we have a problem with a dataset. Which is it is very hard to collect more than a couple of pictures of every person that we need to give access. If we can get a couple hundred pictures per person, One can easily train a simple model to do classification. But let us say we have 1000 employees that we want to give access. we need to get ~1.000.000 employee pictures and couple hundred pictures from other people in the World so the model can know if unknown people to lock to the door. On top of this, if we hire anybody else, We would need to train again.</w:t>
+      </w:r>
+    </w:p>
+    <w:p>
+      <w:pPr>
+        <w:ind w:firstLine="708"/>
+        <w:jc w:val="both"/>
+        <w:rPr>
+          <w:lang w:val="sr-Cyrl-RS"/>
+        </w:rPr>
+      </w:pPr>
     </w:p>
     <w:p>
       <w:pPr>
@@ -21800,7 +21774,14 @@
         <w:rPr>
           <w:lang w:val="sr-Cyrl-RS"/>
         </w:rPr>
-        <w:t xml:space="preserve">Као што је речено, сваки од појединачних детектора има у главном програму бафер који садржи прозоре фрејмова који су означени као нерегуларни. На крају теста, ови бафери се спајају у јединствени бафер који садржи све нерегуларне ситуације. С обзиром на то да може да се деси да су се нерегуларни прозори из различитих детектора преклапали, односно да се исти фрејмови налазе у више различитих прозора, из коначног бафера су елиминисани дупликати. Коначни бафер се сортира тако да фрејмови буду временски уређени и његов садржај се уписује у видео фајл. Генерише се још један видео фајл који садржи комплетан тест, односно све фрејмове, при чему су нерегуларни фрејмови обележени као и у претходном видео фајлу. За креирање видео фајла на основу појединачних фрејмова коришћена је функција </w:t>
+        <w:t xml:space="preserve">Као што је речено, сваки од појединачних детектора има у главном програму бафер који садржи прозоре фрејмова који су означени као нерегуларни. На крају теста, ови бафери се спајају у јединствени бафер који садржи све нерегуларне ситуације. С обзиром на то да може да се деси да су се нерегуларни прозори из различитих детектора </w:t>
+      </w:r>
+      <w:r>
+        <w:rPr>
+          <w:lang w:val="sr-Cyrl-RS"/>
+        </w:rPr>
+        <w:lastRenderedPageBreak/>
+        <w:t xml:space="preserve">преклапали, односно да се исти фрејмови налазе у више различитих прозора, из коначног бафера су елиминисани дупликати. Коначни бафер се сортира тако да фрејмови буду временски уређени и његов садржај се уписује у видео фајл. Генерише се још један видео фајл који садржи комплетан тест, односно све фрејмове, при чему су нерегуларни фрејмови обележени као и у претходном видео фајлу. За креирање видео фајла на основу појединачних фрејмова коришћена је функција </w:t>
       </w:r>
       <w:r>
         <w:rPr>
@@ -21812,14 +21793,13 @@
         <w:rPr>
           <w:lang w:val="sr-Cyrl-RS"/>
         </w:rPr>
-        <w:t xml:space="preserve">. Направљена је посебна класа која представља један фрејм и која има три атрибута: слику, редни број фрејма и поруку која ће бити исписана на фрејму. Сваки фрејм има испис вредности тајмера у тренутку обраде тог фрејма како би се знало када се тачно десила нека нерегуларна ситуација. Атрибут који чува информацију о редном броју се користи приликом сортирања елемената коначног бафера, а атрибут порука садржи информацију о томе која нерегуларност је детектована. Пошто у једном фрејму може истовремено бити више </w:t>
-      </w:r>
-      <w:r>
-        <w:rPr>
-          <w:lang w:val="sr-Cyrl-RS"/>
-        </w:rPr>
-        <w:lastRenderedPageBreak/>
-        <w:t>нерегуларности, сваки од детектора ажурира овај атрибут дописивањем специфичног текста.</w:t>
+        <w:t>. Направљена је посебна класа која представља један фрејм и која има три атрибута: слику, редни број фрејма и поруку која ће бити исписана на фрејму. Сваки фрејм има испис вредности тајмера у тренутку обраде тог фрејма како би се знало када се тачно десила нека нерегуларна ситуација. Атрибут који чува информацију о редном броју се користи приликом сортирања елемената коначног бафера, а атрибут порука садржи информацију о томе која нерегуларност је детектована. Пошто у једном фрејму може истовремено бити више нерегуларности, сваки од детектора ажурира овај атрибут дописивањем специфичног текста.</w:t>
+      </w:r>
+      <w:r>
+        <w:rPr>
+          <w:lang w:val="sr-Cyrl-RS"/>
+        </w:rPr>
+        <w:t xml:space="preserve"> Генерисана порука се приказује и у конзоли током трајања текста.</w:t>
       </w:r>
     </w:p>
     <w:p>
@@ -22315,11 +22295,11 @@
           <w:lang w:val="sr-Cyrl-RS"/>
         </w:rPr>
       </w:pPr>
-      <w:bookmarkStart w:id="59" w:name="_Toc114927403"/>
-      <w:bookmarkStart w:id="60" w:name="_Toc114429929"/>
-      <w:bookmarkStart w:id="61" w:name="_Toc115642924"/>
-      <w:bookmarkStart w:id="62" w:name="_Toc114429928"/>
-      <w:bookmarkStart w:id="63" w:name="_Toc114927402"/>
+      <w:bookmarkStart w:id="60" w:name="_Toc114927403"/>
+      <w:bookmarkStart w:id="61" w:name="_Toc114429929"/>
+      <w:bookmarkStart w:id="62" w:name="_Toc115642924"/>
+      <w:bookmarkStart w:id="63" w:name="_Toc114429928"/>
+      <w:bookmarkStart w:id="64" w:name="_Toc114927402"/>
       <w:r>
         <w:rPr>
           <w:rFonts w:ascii="Times New Roman" w:hAnsi="Times New Roman" w:cs="Times New Roman"/>
@@ -22327,11 +22307,10 @@
           <w:color w:val="auto"/>
           <w:lang w:val="sr-Cyrl-RS"/>
         </w:rPr>
-        <w:lastRenderedPageBreak/>
         <w:t>Закључак</w:t>
       </w:r>
-      <w:bookmarkEnd w:id="62"/>
       <w:bookmarkEnd w:id="63"/>
+      <w:bookmarkEnd w:id="64"/>
     </w:p>
     <w:p>
       <w:pPr>
@@ -22450,7 +22429,14 @@
         <w:rPr>
           <w:lang w:val="sr-Cyrl-RS"/>
         </w:rPr>
-        <w:t xml:space="preserve">Увек је било преписивања и могу се пронаћи начини да се превари дежурни наставник или софтвер који се користи за надгледање онлајн полагања. Међутим, ако узмемо у обзир напредак технологије и развој машинског учења, све више покушаја преваре може се детектовати и санкционисати. И даље се не можемо у потпуности ослонити на аутоматско надгледање и потребно је укључити људски фактор, али чињеница је да су системи све напреднији и да имају све већу примену како у образовању, тако и у осталим гранама друштва. У овом раду дат је преглед техника које се могу приметити у обради података са камере приликом тестирања и реализован је прототип система који примељује неке од њих. </w:t>
+        <w:t xml:space="preserve">Увек је било преписивања и могу се пронаћи начини да се превари дежурни наставник или софтвер који се користи за надгледање онлајн полагања. Међутим, ако узмемо у обзир напредак технологије и развој машинског учења, све више покушаја преваре може се детектовати и санкционисати. И даље се не можемо у потпуности ослонити на аутоматско надгледање и потребно је укључити људски фактор, али чињеница је да су системи све напреднији и да имају све већу примену како у образовању, тако и у осталим гранама друштва. У овом раду дат је преглед техника које се могу приметити у обради </w:t>
+      </w:r>
+      <w:r>
+        <w:rPr>
+          <w:lang w:val="sr-Cyrl-RS"/>
+        </w:rPr>
+        <w:lastRenderedPageBreak/>
+        <w:t xml:space="preserve">података са камере приликом тестирања и реализован је прототип система који примељује неке од њих. </w:t>
       </w:r>
     </w:p>
     <w:p>
@@ -22526,12 +22512,11 @@
           <w:color w:val="auto"/>
           <w:lang w:val="sr-Cyrl-RS"/>
         </w:rPr>
-        <w:lastRenderedPageBreak/>
         <w:t>Литература</w:t>
       </w:r>
-      <w:bookmarkEnd w:id="59"/>
       <w:bookmarkEnd w:id="60"/>
       <w:bookmarkEnd w:id="61"/>
+      <w:bookmarkEnd w:id="62"/>
     </w:p>
     <w:p>
       <w:pPr>
@@ -22565,17 +22550,7 @@
             <w:rFonts w:eastAsiaTheme="majorEastAsia"/>
             <w:lang w:val="sr-Latn-RS"/>
           </w:rPr>
-          <w:t>https://www.testreach.com/blog-post/proctoring-online-exams.html?fbcl</w:t>
-        </w:r>
-        <w:bookmarkStart w:id="64" w:name="_GoBack"/>
-        <w:bookmarkEnd w:id="64"/>
-        <w:r>
-          <w:rPr>
-            <w:rStyle w:val="Hyperlink"/>
-            <w:rFonts w:eastAsiaTheme="majorEastAsia"/>
-            <w:lang w:val="sr-Latn-RS"/>
-          </w:rPr>
-          <w:t>id=IwAR0r8C4Cg4BLoVv-VJdbadDFxZk8qAiA_HHEkq7mLrEGkpa-U_7iah8jG10</w:t>
+          <w:t>https://www.testreach.com/blog-post/proctoring-online-exams.html?fbclid=IwAR0r8C4Cg4BLoVv-VJdbadDFxZk8qAiA_HHEkq7mLrEGkpa-U_7iah8jG10</w:t>
         </w:r>
       </w:hyperlink>
     </w:p>
@@ -23163,11 +23138,74 @@
           <w:lang w:val="sr-Cyrl-RS"/>
         </w:rPr>
       </w:pPr>
-      <w:r>
-        <w:rPr>
-          <w:lang w:val="sr-Cyrl-RS"/>
-        </w:rPr>
-        <w:t>https://pyimagesearch.com/2021/05/03/face-recognition-with-local-binary-patterns-lbps-and-opencv/</w:t>
+      <w:hyperlink r:id="rId70" w:history="1">
+        <w:r>
+          <w:rPr>
+            <w:rStyle w:val="Hyperlink"/>
+            <w:lang w:val="sr-Cyrl-RS"/>
+          </w:rPr>
+          <w:t>https://pyimagesearch.com/2021/05/03/face-recognition-with-local-binary-patterns-lbps-and-opencv/</w:t>
+        </w:r>
+      </w:hyperlink>
+    </w:p>
+    <w:p>
+      <w:pPr>
+        <w:pStyle w:val="ListParagraph"/>
+        <w:numPr>
+          <w:ilvl w:val="0"/>
+          <w:numId w:val="1"/>
+        </w:numPr>
+        <w:rPr>
+          <w:lang w:val="sr-Cyrl-RS"/>
+        </w:rPr>
+      </w:pPr>
+      <w:hyperlink r:id="rId71" w:history="1">
+        <w:r>
+          <w:rPr>
+            <w:rStyle w:val="Hyperlink"/>
+            <w:lang w:val="sr-Cyrl-RS"/>
+          </w:rPr>
+          <w:t>https://github.com/opencv/opencv/wiki/TensorFlow-Object-Detection-API</w:t>
+        </w:r>
+      </w:hyperlink>
+    </w:p>
+    <w:p>
+      <w:pPr>
+        <w:pStyle w:val="ListParagraph"/>
+        <w:numPr>
+          <w:ilvl w:val="0"/>
+          <w:numId w:val="1"/>
+        </w:numPr>
+        <w:rPr>
+          <w:lang w:val="sr-Cyrl-RS"/>
+        </w:rPr>
+      </w:pPr>
+      <w:hyperlink r:id="rId72" w:history="1">
+        <w:r>
+          <w:rPr>
+            <w:rStyle w:val="Hyperlink"/>
+            <w:lang w:val="sr-Cyrl-RS"/>
+          </w:rPr>
+          <w:t>https://cocodataset.org/#home</w:t>
+        </w:r>
+      </w:hyperlink>
+    </w:p>
+    <w:p>
+      <w:pPr>
+        <w:pStyle w:val="ListParagraph"/>
+        <w:numPr>
+          <w:ilvl w:val="0"/>
+          <w:numId w:val="1"/>
+        </w:numPr>
+        <w:rPr>
+          <w:lang w:val="sr-Cyrl-RS"/>
+        </w:rPr>
+      </w:pPr>
+      <w:r>
+        <w:rPr>
+          <w:lang w:val="sr-Cyrl-RS"/>
+        </w:rPr>
+        <w:t>https://github.com/opencv/opencv/tree/4.x/samples/dnn/face_detector</w:t>
       </w:r>
     </w:p>
     <w:p>
@@ -23401,10 +23439,7 @@
         <w:t xml:space="preserve"> </w:t>
       </w:r>
       <w:r>
-        <w:t>[22</w:t>
-      </w:r>
-      <w:r>
-        <w:t>]</w:t>
+        <w:t>[22]</w:t>
       </w:r>
     </w:p>
   </w:footnote>
@@ -23620,6 +23655,7 @@
     <w:p>
       <w:pPr>
         <w:pStyle w:val="FootnoteText"/>
+        <w:jc w:val="both"/>
         <w:rPr>
           <w:lang w:val="sr-Cyrl-RS"/>
         </w:rPr>
@@ -26019,7 +26055,7 @@
   <w:style w:type="paragraph" w:default="1" w:styleId="Normal">
     <w:name w:val="Normal"/>
     <w:qFormat/>
-    <w:rsid w:val="00013490"/>
+    <w:rsid w:val="00C922D3"/>
     <w:pPr>
       <w:spacing w:after="0" w:line="240" w:lineRule="auto"/>
     </w:pPr>
@@ -26360,6 +26396,19 @@
     <w:basedOn w:val="DefaultParagraphFont"/>
     <w:rsid w:val="00427E93"/>
   </w:style>
+  <w:style w:type="character" w:styleId="HTMLCode">
+    <w:name w:val="HTML Code"/>
+    <w:basedOn w:val="DefaultParagraphFont"/>
+    <w:uiPriority w:val="99"/>
+    <w:semiHidden/>
+    <w:unhideWhenUsed/>
+    <w:rsid w:val="00545C41"/>
+    <w:rPr>
+      <w:rFonts w:ascii="Courier New" w:eastAsia="Times New Roman" w:hAnsi="Courier New" w:cs="Courier New"/>
+      <w:sz w:val="20"/>
+      <w:szCs w:val="20"/>
+    </w:rPr>
+  </w:style>
 </w:styles>
 </file>
 
@@ -26629,7 +26678,7 @@
 </file>
 
 <file path=customXml/itemProps1.xml><?xml version="1.0" encoding="utf-8"?>
-<ds:datastoreItem xmlns:ds="http://schemas.openxmlformats.org/officeDocument/2006/customXml" ds:itemID="{2FEC9CA3-F326-47F1-970F-4883CB44AEDE}">
+<ds:datastoreItem xmlns:ds="http://schemas.openxmlformats.org/officeDocument/2006/customXml" ds:itemID="{2584FADC-3C65-4431-A441-AA0FB71C4BA4}">
   <ds:schemaRefs>
     <ds:schemaRef ds:uri="http://schemas.openxmlformats.org/officeDocument/2006/bibliography"/>
   </ds:schemaRefs>

</xml_diff>